<commit_message>
se hicieron correcciones en los calculos de fuerzas de corte
</commit_message>
<xml_diff>
--- a/Memoria de cálculo.docx
+++ b/Memoria de cálculo.docx
@@ -1,6 +1,6 @@
 
 <file path=word/document.xml><?xml version="1.0" encoding="utf-8"?>
-<w:document xmlns:wpc="http://schemas.microsoft.com/office/word/2010/wordprocessingCanvas" xmlns:mc="http://schemas.openxmlformats.org/markup-compatibility/2006" xmlns:o="urn:schemas-microsoft-com:office:office" xmlns:r="http://schemas.openxmlformats.org/officeDocument/2006/relationships" xmlns:m="http://schemas.openxmlformats.org/officeDocument/2006/math" xmlns:v="urn:schemas-microsoft-com:vml" xmlns:wp14="http://schemas.microsoft.com/office/word/2010/wordprocessingDrawing" xmlns:wp="http://schemas.openxmlformats.org/drawingml/2006/wordprocessingDrawing" xmlns:w10="urn:schemas-microsoft-com:office:word" xmlns:w="http://schemas.openxmlformats.org/wordprocessingml/2006/main" xmlns:w14="http://schemas.microsoft.com/office/word/2010/wordml" xmlns:w15="http://schemas.microsoft.com/office/word/2012/wordml" xmlns:wpg="http://schemas.microsoft.com/office/word/2010/wordprocessingGroup" xmlns:wpi="http://schemas.microsoft.com/office/word/2010/wordprocessingInk" xmlns:wne="http://schemas.microsoft.com/office/word/2006/wordml" xmlns:wps="http://schemas.microsoft.com/office/word/2010/wordprocessingShape" mc:Ignorable="w14 w15 wp14">
+<w:document xmlns:wpc="http://schemas.microsoft.com/office/word/2010/wordprocessingCanvas" xmlns:cx="http://schemas.microsoft.com/office/drawing/2014/chartex" xmlns:cx1="http://schemas.microsoft.com/office/drawing/2015/9/8/chartex" xmlns:cx2="http://schemas.microsoft.com/office/drawing/2015/10/21/chartex" xmlns:cx3="http://schemas.microsoft.com/office/drawing/2016/5/9/chartex" xmlns:cx4="http://schemas.microsoft.com/office/drawing/2016/5/10/chartex" xmlns:cx5="http://schemas.microsoft.com/office/drawing/2016/5/11/chartex" xmlns:cx6="http://schemas.microsoft.com/office/drawing/2016/5/12/chartex" xmlns:cx7="http://schemas.microsoft.com/office/drawing/2016/5/13/chartex" xmlns:cx8="http://schemas.microsoft.com/office/drawing/2016/5/14/chartex" xmlns:mc="http://schemas.openxmlformats.org/markup-compatibility/2006" xmlns:aink="http://schemas.microsoft.com/office/drawing/2016/ink" xmlns:am3d="http://schemas.microsoft.com/office/drawing/2017/model3d" xmlns:o="urn:schemas-microsoft-com:office:office" xmlns:r="http://schemas.openxmlformats.org/officeDocument/2006/relationships" xmlns:m="http://schemas.openxmlformats.org/officeDocument/2006/math" xmlns:v="urn:schemas-microsoft-com:vml" xmlns:wp14="http://schemas.microsoft.com/office/word/2010/wordprocessingDrawing" xmlns:wp="http://schemas.openxmlformats.org/drawingml/2006/wordprocessingDrawing" xmlns:w10="urn:schemas-microsoft-com:office:word" xmlns:w="http://schemas.openxmlformats.org/wordprocessingml/2006/main" xmlns:w14="http://schemas.microsoft.com/office/word/2010/wordml" xmlns:w15="http://schemas.microsoft.com/office/word/2012/wordml" xmlns:w16cid="http://schemas.microsoft.com/office/word/2016/wordml/cid" xmlns:w16se="http://schemas.microsoft.com/office/word/2015/wordml/symex" xmlns:wpg="http://schemas.microsoft.com/office/word/2010/wordprocessingGroup" xmlns:wpi="http://schemas.microsoft.com/office/word/2010/wordprocessingInk" xmlns:wne="http://schemas.microsoft.com/office/word/2006/wordml" xmlns:wps="http://schemas.microsoft.com/office/word/2010/wordprocessingShape" mc:Ignorable="w14 w15 w16se w16cid wp14">
   <w:body>
     <w:p>
       <w:pPr>
@@ -31,23 +31,23 @@
         <w:pStyle w:val="Sinespaciado"/>
       </w:pPr>
       <w:r>
-        <w:t>Ac: 1 mm</w:t>
-      </w:r>
-      <w:r>
-        <w:rPr>
-          <w:vertAlign w:val="superscript"/>
-        </w:rPr>
-        <w:t>2</w:t>
+        <w:t>Fc</w:t>
+      </w:r>
+      <w:r>
+        <w:rPr>
+          <w:vertAlign w:val="subscript"/>
+        </w:rPr>
+        <w:t>1</w:t>
+      </w:r>
+      <w:r>
+        <w:t>= 500 N/mm</w:t>
       </w:r>
       <w:r>
         <w:tab/>
-        <w:t>(</w:t>
-      </w:r>
-      <w:r>
-        <w:t>Área</w:t>
-      </w:r>
-      <w:r>
-        <w:t xml:space="preserve"> de corte)</w:t>
+      </w:r>
+      <w:r>
+        <w:tab/>
+        <w:t>(fuerza de corte especifica por unidad de mm)</w:t>
       </w:r>
     </w:p>
     <w:p>
@@ -55,23 +55,26 @@
         <w:pStyle w:val="Sinespaciado"/>
       </w:pPr>
       <w:r>
-        <w:t>Fc</w:t>
+        <w:t>A</w:t>
       </w:r>
       <w:r>
         <w:rPr>
           <w:vertAlign w:val="subscript"/>
         </w:rPr>
-        <w:t>1</w:t>
-      </w:r>
-      <w:r>
-        <w:t>= 500 N/mm</w:t>
+        <w:t xml:space="preserve">c </w:t>
+      </w:r>
+      <w:r>
+        <w:t xml:space="preserve">= </w:t>
+      </w:r>
+      <w:r>
+        <w:t xml:space="preserve">1 </w:t>
+      </w:r>
+      <w:r>
+        <w:t>mm</w:t>
       </w:r>
       <w:r>
         <w:tab/>
-      </w:r>
-      <w:r>
-        <w:tab/>
-        <w:t>(fuerza de corte especifica por unidad de mm)</w:t>
+        <w:t>(Área de Corte)</w:t>
       </w:r>
     </w:p>
     <w:p>
@@ -1041,7 +1044,28 @@
             <w:rFonts w:ascii="Cambria Math" w:hAnsi="Cambria Math"/>
             <w:sz w:val="24"/>
           </w:rPr>
-          <m:t>=1.3261 mm</m:t>
+          <m:t>=</m:t>
+        </m:r>
+        <m:r>
+          <w:rPr>
+            <w:rFonts w:ascii="Cambria Math" w:hAnsi="Cambria Math"/>
+            <w:sz w:val="24"/>
+          </w:rPr>
+          <m:t>0.0137</m:t>
+        </m:r>
+        <m:r>
+          <w:rPr>
+            <w:rFonts w:ascii="Cambria Math" w:hAnsi="Cambria Math"/>
+            <w:sz w:val="24"/>
+          </w:rPr>
+          <m:t>6</m:t>
+        </m:r>
+        <m:r>
+          <w:rPr>
+            <w:rFonts w:ascii="Cambria Math" w:hAnsi="Cambria Math"/>
+            <w:sz w:val="24"/>
+          </w:rPr>
+          <m:t xml:space="preserve"> mm</m:t>
         </m:r>
       </m:oMath>
       <w:r>
@@ -1231,7 +1255,7 @@
                     <w:rFonts w:ascii="Cambria Math" w:hAnsi="Cambria Math"/>
                     <w:sz w:val="28"/>
                   </w:rPr>
-                  <m:t>-z</m:t>
+                  <m:t>z</m:t>
                 </m:r>
               </m:e>
               <m:sup>
@@ -1382,7 +1406,21 @@
                 <w:rFonts w:ascii="Cambria Math" w:hAnsi="Cambria Math"/>
                 <w:sz w:val="24"/>
               </w:rPr>
-              <m:t>(1.3261mm)</m:t>
+              <m:t>(</m:t>
+            </m:r>
+            <m:r>
+              <w:rPr>
+                <w:rFonts w:ascii="Cambria Math" w:hAnsi="Cambria Math"/>
+                <w:sz w:val="24"/>
+              </w:rPr>
+              <m:t>0.01376</m:t>
+            </m:r>
+            <m:r>
+              <w:rPr>
+                <w:rFonts w:ascii="Cambria Math" w:hAnsi="Cambria Math"/>
+                <w:sz w:val="24"/>
+              </w:rPr>
+              <m:t>mm)</m:t>
             </m:r>
           </m:e>
           <m:sup>
@@ -1391,7 +1429,7 @@
                 <w:rFonts w:ascii="Cambria Math" w:hAnsi="Cambria Math"/>
                 <w:sz w:val="24"/>
               </w:rPr>
-              <m:t>-0.15</m:t>
+              <m:t>0.15</m:t>
             </m:r>
           </m:sup>
         </m:sSup>
@@ -1456,7 +1494,14 @@
             <w:rFonts w:ascii="Cambria Math" w:hAnsi="Cambria Math"/>
             <w:sz w:val="24"/>
           </w:rPr>
-          <m:t xml:space="preserve">=479.2737 </m:t>
+          <m:t xml:space="preserve">= </m:t>
+        </m:r>
+        <m:r>
+          <w:rPr>
+            <w:rFonts w:ascii="Cambria Math" w:hAnsi="Cambria Math"/>
+            <w:sz w:val="24"/>
+          </w:rPr>
+          <m:t xml:space="preserve">262.88 </m:t>
         </m:r>
         <m:f>
           <m:fPr>
@@ -1719,7 +1764,21 @@
             <w:rFonts w:ascii="Cambria Math" w:hAnsi="Cambria Math"/>
             <w:sz w:val="28"/>
           </w:rPr>
-          <m:t xml:space="preserve">=479.2737 </m:t>
+          <m:t>=</m:t>
+        </m:r>
+        <m:r>
+          <w:rPr>
+            <w:rFonts w:ascii="Cambria Math" w:hAnsi="Cambria Math"/>
+            <w:sz w:val="28"/>
+          </w:rPr>
+          <m:t>262.88</m:t>
+        </m:r>
+        <m:r>
+          <w:rPr>
+            <w:rFonts w:ascii="Cambria Math" w:hAnsi="Cambria Math"/>
+            <w:sz w:val="28"/>
+          </w:rPr>
+          <m:t xml:space="preserve"> </m:t>
         </m:r>
         <m:f>
           <m:fPr>
@@ -1861,7 +1920,21 @@
             <w:rFonts w:ascii="Cambria Math" w:hAnsi="Cambria Math"/>
             <w:sz w:val="28"/>
           </w:rPr>
-          <m:t>=479.2737 N</m:t>
+          <m:t>=</m:t>
+        </m:r>
+        <m:r>
+          <w:rPr>
+            <w:rFonts w:ascii="Cambria Math" w:hAnsi="Cambria Math"/>
+            <w:sz w:val="28"/>
+          </w:rPr>
+          <m:t>262.88</m:t>
+        </m:r>
+        <m:r>
+          <w:rPr>
+            <w:rFonts w:ascii="Cambria Math" w:hAnsi="Cambria Math"/>
+            <w:sz w:val="28"/>
+          </w:rPr>
+          <m:t xml:space="preserve"> N</m:t>
         </m:r>
       </m:oMath>
       <w:r>
@@ -2099,17 +2172,17 @@
                   <v:path arrowok="t" fillok="f" o:connecttype="none"/>
                   <o:lock v:ext="edit" shapetype="t"/>
                 </v:shapetype>
-                <v:shape id="Conector recto de flecha 1" o:spid="_x0000_s1027" type="#_x0000_t32" style="position:absolute;left:2286;top:381;width:95;height:10668;flip:y;visibility:visible;mso-wrap-style:square" o:connectortype="straight" o:gfxdata="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" strokecolor="black [3213]" strokeweight=".5pt">
+                <v:shape id="Conector recto de flecha 1" o:spid="_x0000_s1027" type="#_x0000_t32" style="position:absolute;left:2286;top:381;width:95;height:10668;flip:y;visibility:visible;mso-wrap-style:square" o:connectortype="straight" o:gfxdata="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" strokecolor="black [3213]" strokeweight=".5pt">
                   <v:stroke startarrow="block" endarrow="block" joinstyle="miter"/>
                 </v:shape>
-                <v:line id="Conector recto 2" o:spid="_x0000_s1028" style="position:absolute;visibility:visible;mso-wrap-style:square" from="-571,5238" to="4572,5238" o:connectortype="straight" o:gfxdata="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" strokecolor="black [3213]" strokeweight=".5pt">
+                <v:line id="Conector recto 2" o:spid="_x0000_s1028" style="position:absolute;visibility:visible;mso-wrap-style:square" from="-571,5238" to="4572,5238" o:connectortype="straight" o:gfxdata="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" strokecolor="black [3213]" strokeweight=".5pt">
                   <v:stroke joinstyle="miter"/>
                 </v:line>
                 <v:shapetype id="_x0000_t202" coordsize="21600,21600" o:spt="202" path="m,l,21600r21600,l21600,xe">
                   <v:stroke joinstyle="miter"/>
                   <v:path gradientshapeok="t" o:connecttype="rect"/>
                 </v:shapetype>
-                <v:shape id="_x0000_s1029" type="#_x0000_t202" style="position:absolute;left:3619;width:3429;height:2857;visibility:visible;mso-wrap-style:square;v-text-anchor:top" o:gfxdata="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" strokecolor="white [3212]">
+                <v:shape id="_x0000_s1029" type="#_x0000_t202" style="position:absolute;left:3619;width:3429;height:2857;visibility:visible;mso-wrap-style:square;v-text-anchor:top" o:gfxdata="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" strokecolor="white [3212]">
                   <v:textbox>
                     <w:txbxContent>
                       <w:p>
@@ -2120,7 +2193,7 @@
                     </w:txbxContent>
                   </v:textbox>
                 </v:shape>
-                <v:shape id="_x0000_s1030" type="#_x0000_t202" style="position:absolute;left:4095;top:7905;width:3429;height:2858;visibility:visible;mso-wrap-style:square;v-text-anchor:top" o:gfxdata="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" strokecolor="white [3212]">
+                <v:shape id="_x0000_s1030" type="#_x0000_t202" style="position:absolute;left:4095;top:7905;width:3429;height:2858;visibility:visible;mso-wrap-style:square;v-text-anchor:top" o:gfxdata="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" strokecolor="white [3212]">
                   <v:textbox>
                     <w:txbxContent>
                       <w:p>
@@ -2287,14 +2360,40 @@
         <w:rPr>
           <w:sz w:val="24"/>
         </w:rPr>
-        <w:t xml:space="preserve"> 479.2737 N </w:t>
+        <w:t xml:space="preserve"> </w:t>
+      </w:r>
+      <w:r>
+        <w:rPr>
+          <w:sz w:val="24"/>
+        </w:rPr>
+        <w:t>262.88</w:t>
+      </w:r>
+      <w:r>
+        <w:rPr>
+          <w:sz w:val="24"/>
+        </w:rPr>
+        <w:t xml:space="preserve"> N </w:t>
       </w:r>
       <w:r>
         <w:rPr>
           <w:rFonts w:cstheme="minorHAnsi"/>
           <w:sz w:val="24"/>
         </w:rPr>
-        <w:t>≈ 48.8556 kgf</w:t>
+        <w:t xml:space="preserve">≈ </w:t>
+      </w:r>
+      <w:r>
+        <w:rPr>
+          <w:rFonts w:cstheme="minorHAnsi"/>
+          <w:sz w:val="24"/>
+        </w:rPr>
+        <w:t>26.7971</w:t>
+      </w:r>
+      <w:r>
+        <w:rPr>
+          <w:rFonts w:cstheme="minorHAnsi"/>
+          <w:sz w:val="24"/>
+        </w:rPr>
+        <w:t xml:space="preserve"> kgf</w:t>
       </w:r>
     </w:p>
     <w:p>
@@ -4821,7 +4920,7 @@
                 <w:rFonts w:ascii="Cambria Math" w:hAnsi="Cambria Math" w:cstheme="minorHAnsi"/>
                 <w:sz w:val="24"/>
               </w:rPr>
-              <m:t>48.8556</m:t>
+              <m:t>26.7971</m:t>
             </m:r>
           </m:e>
         </m:d>
@@ -4890,7 +4989,21 @@
             <w:rFonts w:ascii="Cambria Math" w:hAnsi="Cambria Math"/>
             <w:sz w:val="24"/>
           </w:rPr>
-          <m:t>=-47.9736 kgf</m:t>
+          <m:t>=-</m:t>
+        </m:r>
+        <m:r>
+          <w:rPr>
+            <w:rFonts w:ascii="Cambria Math" w:hAnsi="Cambria Math"/>
+            <w:sz w:val="24"/>
+          </w:rPr>
+          <m:t>25.9151</m:t>
+        </m:r>
+        <m:r>
+          <w:rPr>
+            <w:rFonts w:ascii="Cambria Math" w:hAnsi="Cambria Math"/>
+            <w:sz w:val="24"/>
+          </w:rPr>
+          <m:t xml:space="preserve"> kgf</m:t>
         </m:r>
       </m:oMath>
       <w:r>
@@ -6184,7 +6297,7 @@
                 <w:rFonts w:ascii="Cambria Math" w:hAnsi="Cambria Math" w:cstheme="minorHAnsi"/>
                 <w:sz w:val="24"/>
               </w:rPr>
-              <m:t>48.8556</m:t>
+              <m:t>26.7971</m:t>
             </m:r>
             <m:r>
               <w:rPr>
@@ -6260,7 +6373,21 @@
             <w:rFonts w:ascii="Cambria Math" w:hAnsi="Cambria Math"/>
             <w:sz w:val="24"/>
           </w:rPr>
-          <m:t>=47.9736 kgf</m:t>
+          <m:t>=</m:t>
+        </m:r>
+        <m:r>
+          <w:rPr>
+            <w:rFonts w:ascii="Cambria Math" w:hAnsi="Cambria Math"/>
+            <w:sz w:val="24"/>
+          </w:rPr>
+          <m:t>25.9151</m:t>
+        </m:r>
+        <m:r>
+          <w:rPr>
+            <w:rFonts w:ascii="Cambria Math" w:hAnsi="Cambria Math"/>
+            <w:sz w:val="24"/>
+          </w:rPr>
+          <m:t xml:space="preserve"> kgf</m:t>
         </m:r>
       </m:oMath>
     </w:p>
@@ -10633,16 +10760,16 @@
           <mc:Fallback>
             <w:pict>
               <v:group id="Grupo 51" o:spid="_x0000_s1047" style="position:absolute;margin-left:183.45pt;margin-top:4.05pt;width:148.5pt;height:40.5pt;z-index:251711488" coordsize="18859,5143" o:gfxdata="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">
-                <v:group id="Grupo 49" o:spid="_x0000_s1048" style="position:absolute;left:2095;width:16764;height:4953" coordsize="16764,4953" o:gfxdata="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">
-                  <v:group id="Grupo 46" o:spid="_x0000_s1049" style="position:absolute;width:14668;height:2381" coordsize="14668,2381" o:gfxdata="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">
-                    <v:shape id="Conector recto de flecha 43" o:spid="_x0000_s1050" type="#_x0000_t32" style="position:absolute;top:952;width:14668;height:95;flip:y;visibility:visible;mso-wrap-style:square" o:connectortype="straight" o:gfxdata="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" strokecolor="black [3213]" strokeweight=".5pt">
+                <v:group id="Grupo 49" o:spid="_x0000_s1048" style="position:absolute;left:2095;width:16764;height:4953" coordsize="16764,4953" o:gfxdata="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">
+                  <v:group id="Grupo 46" o:spid="_x0000_s1049" style="position:absolute;width:14668;height:2381" coordsize="14668,2381" o:gfxdata="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">
+                    <v:shape id="Conector recto de flecha 43" o:spid="_x0000_s1050" type="#_x0000_t32" style="position:absolute;top:952;width:14668;height:95;flip:y;visibility:visible;mso-wrap-style:square" o:connectortype="straight" o:gfxdata="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" strokecolor="black [3213]" strokeweight=".5pt">
                       <v:stroke startarrow="block" endarrow="block" joinstyle="miter"/>
                     </v:shape>
-                    <v:line id="Conector recto 45" o:spid="_x0000_s1051" style="position:absolute;flip:x;visibility:visible;mso-wrap-style:square" from="7810,0" to="7810,2381" o:connectortype="straight" o:gfxdata="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" strokecolor="black [3213]" strokeweight=".5pt">
+                    <v:line id="Conector recto 45" o:spid="_x0000_s1051" style="position:absolute;flip:x;visibility:visible;mso-wrap-style:square" from="7810,0" to="7810,2381" o:connectortype="straight" o:gfxdata="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" strokecolor="black [3213]" strokeweight=".5pt">
                       <v:stroke joinstyle="miter"/>
                     </v:line>
                   </v:group>
-                  <v:rect id="Rectángulo 48" o:spid="_x0000_s1052" style="position:absolute;left:11144;top:1524;width:5620;height:3429;visibility:visible;mso-wrap-style:square;v-text-anchor:middle" o:gfxdata="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" filled="f" stroked="f" strokeweight="1pt">
+                  <v:rect id="Rectángulo 48" o:spid="_x0000_s1052" style="position:absolute;left:11144;top:1524;width:5620;height:3429;visibility:visible;mso-wrap-style:square;v-text-anchor:middle" o:gfxdata="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" filled="f" stroked="f" strokeweight="1pt">
                     <v:textbox>
                       <w:txbxContent>
                         <w:p>
@@ -10667,7 +10794,7 @@
                     </v:textbox>
                   </v:rect>
                 </v:group>
-                <v:rect id="Rectángulo 50" o:spid="_x0000_s1053" style="position:absolute;top:1714;width:5619;height:3429;visibility:visible;mso-wrap-style:square;v-text-anchor:middle" o:gfxdata="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" filled="f" stroked="f" strokeweight="1pt">
+                <v:rect id="Rectángulo 50" o:spid="_x0000_s1053" style="position:absolute;top:1714;width:5619;height:3429;visibility:visible;mso-wrap-style:square;v-text-anchor:middle" o:gfxdata="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" filled="f" stroked="f" strokeweight="1pt">
                   <v:textbox>
                     <w:txbxContent>
                       <w:p>
@@ -10865,20 +10992,20 @@
         <w:rPr>
           <w:sz w:val="24"/>
         </w:rPr>
-        <w:t xml:space="preserve">=479.2737 N </w:t>
+        <w:t>=</w:t>
+      </w:r>
+      <w:r>
+        <w:rPr>
+          <w:sz w:val="24"/>
+        </w:rPr>
+        <w:t xml:space="preserve">262.88 N </w:t>
       </w:r>
       <w:r>
         <w:rPr>
           <w:rFonts w:cstheme="minorHAnsi"/>
           <w:sz w:val="24"/>
         </w:rPr>
-        <w:t>≈ 48.8556 kgf</w:t>
-      </w:r>
-      <w:r>
-        <w:rPr>
-          <w:sz w:val="24"/>
-        </w:rPr>
-        <w:t xml:space="preserve"> </w:t>
+        <w:t>≈ 26.7971 kgf</w:t>
       </w:r>
     </w:p>
     <w:p>
@@ -13247,7 +13374,7 @@
                 <w:rFonts w:ascii="Cambria Math" w:hAnsi="Cambria Math" w:cstheme="minorHAnsi"/>
                 <w:sz w:val="24"/>
               </w:rPr>
-              <m:t>48.8556</m:t>
+              <m:t>26.7971</m:t>
             </m:r>
           </m:e>
         </m:d>
@@ -13316,7 +13443,21 @@
             <w:rFonts w:ascii="Cambria Math" w:hAnsi="Cambria Math"/>
             <w:sz w:val="24"/>
           </w:rPr>
-          <m:t>=-47.592 kgf</m:t>
+          <m:t>=-</m:t>
+        </m:r>
+        <m:r>
+          <w:rPr>
+            <w:rFonts w:ascii="Cambria Math" w:hAnsi="Cambria Math"/>
+            <w:sz w:val="24"/>
+          </w:rPr>
+          <m:t>25.5335</m:t>
+        </m:r>
+        <m:r>
+          <w:rPr>
+            <w:rFonts w:ascii="Cambria Math" w:hAnsi="Cambria Math"/>
+            <w:sz w:val="24"/>
+          </w:rPr>
+          <m:t xml:space="preserve"> kgf</m:t>
         </m:r>
       </m:oMath>
       <w:r>
@@ -14851,7 +14992,7 @@
                 <w:rFonts w:ascii="Cambria Math" w:hAnsi="Cambria Math" w:cstheme="minorHAnsi"/>
                 <w:sz w:val="24"/>
               </w:rPr>
-              <m:t>48.8556</m:t>
+              <m:t>26.7971</m:t>
             </m:r>
             <m:r>
               <w:rPr>
@@ -14876,15 +15017,7 @@
           <w:sz w:val="24"/>
         </w:rPr>
         <w:tab/>
-        <w:t>;</w:t>
-      </w:r>
-      <w:r>
-        <w:rPr>
-          <w:rFonts w:eastAsiaTheme="minorEastAsia"/>
-          <w:sz w:val="24"/>
-        </w:rPr>
-        <w:tab/>
-        <w:t xml:space="preserve"> </w:t>
+        <w:t xml:space="preserve">; </w:t>
       </w:r>
       <m:oMath>
         <m:sSub>
@@ -14921,7 +15054,21 @@
             <w:rFonts w:ascii="Cambria Math" w:hAnsi="Cambria Math"/>
             <w:sz w:val="24"/>
           </w:rPr>
-          <m:t>=47.592 kgf</m:t>
+          <m:t>=</m:t>
+        </m:r>
+        <m:r>
+          <w:rPr>
+            <w:rFonts w:ascii="Cambria Math" w:hAnsi="Cambria Math"/>
+            <w:sz w:val="24"/>
+          </w:rPr>
+          <m:t>25.5335</m:t>
+        </m:r>
+        <m:r>
+          <w:rPr>
+            <w:rFonts w:ascii="Cambria Math" w:hAnsi="Cambria Math"/>
+            <w:sz w:val="24"/>
+          </w:rPr>
+          <m:t xml:space="preserve"> kgf</m:t>
         </m:r>
       </m:oMath>
     </w:p>
@@ -16971,14 +17118,7 @@
                 <w:rFonts w:ascii="Cambria Math" w:hAnsi="Cambria Math"/>
                 <w:sz w:val="28"/>
               </w:rPr>
-              <m:t>7.02</m:t>
-            </m:r>
-            <m:r>
-              <w:rPr>
-                <w:rFonts w:ascii="Cambria Math" w:hAnsi="Cambria Math"/>
-                <w:sz w:val="28"/>
-              </w:rPr>
-              <m:t>kgf*6.63956mm</m:t>
+              <m:t>7.02kgf*6.63956mm</m:t>
             </m:r>
           </m:num>
           <m:den>
@@ -17209,21 +17349,7 @@
               <w:rFonts w:ascii="Cambria Math" w:hAnsi="Cambria Math"/>
               <w:sz w:val="28"/>
             </w:rPr>
-            <m:t>=</m:t>
-          </m:r>
-          <m:r>
-            <w:rPr>
-              <w:rFonts w:ascii="Cambria Math" w:hAnsi="Cambria Math"/>
-              <w:sz w:val="28"/>
-            </w:rPr>
-            <m:t>6.463</m:t>
-          </m:r>
-          <m:r>
-            <w:rPr>
-              <w:rFonts w:ascii="Cambria Math" w:hAnsi="Cambria Math"/>
-              <w:sz w:val="28"/>
-            </w:rPr>
-            <m:t>6 kgf*mm</m:t>
+            <m:t>=6.4636 kgf*mm</m:t>
           </m:r>
         </m:oMath>
       </m:oMathPara>
@@ -17290,14 +17416,7 @@
                   <w:rFonts w:ascii="Cambria Math" w:hAnsi="Cambria Math"/>
                   <w:sz w:val="28"/>
                 </w:rPr>
-                <m:t>6.4636</m:t>
-              </m:r>
-              <m:r>
-                <w:rPr>
-                  <w:rFonts w:ascii="Cambria Math" w:hAnsi="Cambria Math"/>
-                  <w:sz w:val="28"/>
-                </w:rPr>
-                <m:t xml:space="preserve"> kgf*mm</m:t>
+                <m:t>6.4636 kgf*mm</m:t>
               </m:r>
               <m:ctrlPr>
                 <w:rPr>
@@ -17427,14 +17546,7 @@
               <w:rFonts w:ascii="Cambria Math" w:hAnsi="Cambria Math"/>
               <w:sz w:val="28"/>
             </w:rPr>
-            <m:t>=6.3408</m:t>
-          </m:r>
-          <m:r>
-            <w:rPr>
-              <w:rFonts w:ascii="Cambria Math" w:hAnsi="Cambria Math"/>
-              <w:sz w:val="28"/>
-            </w:rPr>
-            <m:t xml:space="preserve"> N*cm</m:t>
+            <m:t>=6.3408 N*cm</m:t>
           </m:r>
         </m:oMath>
       </m:oMathPara>
@@ -17838,14 +17950,7 @@
                 <w:rFonts w:ascii="Cambria Math" w:hAnsi="Cambria Math"/>
                 <w:sz w:val="28"/>
               </w:rPr>
-              <m:t>7.02</m:t>
-            </m:r>
-            <m:r>
-              <w:rPr>
-                <w:rFonts w:ascii="Cambria Math" w:hAnsi="Cambria Math"/>
-                <w:sz w:val="28"/>
-              </w:rPr>
-              <m:t>kgf*6.63956mm</m:t>
+              <m:t>7.02kgf*6.63956mm</m:t>
             </m:r>
           </m:num>
           <m:den>
@@ -18078,14 +18183,7 @@
               <w:rFonts w:ascii="Cambria Math" w:hAnsi="Cambria Math"/>
               <w:sz w:val="28"/>
             </w:rPr>
-            <m:t>=2.2700</m:t>
-          </m:r>
-          <m:r>
-            <w:rPr>
-              <w:rFonts w:ascii="Cambria Math" w:hAnsi="Cambria Math"/>
-              <w:sz w:val="28"/>
-            </w:rPr>
-            <m:t xml:space="preserve"> kgf*mm</m:t>
+            <m:t>=2.2700 kgf*mm</m:t>
           </m:r>
         </m:oMath>
       </m:oMathPara>
@@ -18152,14 +18250,7 @@
                   <w:rFonts w:ascii="Cambria Math" w:hAnsi="Cambria Math"/>
                   <w:sz w:val="28"/>
                 </w:rPr>
-                <m:t>2.2700</m:t>
-              </m:r>
-              <m:r>
-                <w:rPr>
-                  <w:rFonts w:ascii="Cambria Math" w:hAnsi="Cambria Math"/>
-                  <w:sz w:val="28"/>
-                </w:rPr>
-                <m:t xml:space="preserve"> kgf*mm</m:t>
+                <m:t>2.2700 kgf*mm</m:t>
               </m:r>
               <m:ctrlPr>
                 <w:rPr>
@@ -18289,14 +18380,7 @@
               <w:rFonts w:ascii="Cambria Math" w:hAnsi="Cambria Math"/>
               <w:sz w:val="28"/>
             </w:rPr>
-            <m:t>=2.2269</m:t>
-          </m:r>
-          <m:r>
-            <w:rPr>
-              <w:rFonts w:ascii="Cambria Math" w:hAnsi="Cambria Math"/>
-              <w:sz w:val="28"/>
-            </w:rPr>
-            <m:t xml:space="preserve"> N*cm</m:t>
+            <m:t>=2.2269 N*cm</m:t>
           </m:r>
         </m:oMath>
       </m:oMathPara>
@@ -18557,15 +18641,7 @@
                                   <w:color w:val="000000" w:themeColor="text1"/>
                                   <w:lang w:val="es-ES"/>
                                 </w:rPr>
-                                <w:t>-</w:t>
-                              </w:r>
-                              <w:r>
-                                <w:rPr>
-                                  <w:b/>
-                                  <w:color w:val="000000" w:themeColor="text1"/>
-                                  <w:lang w:val="es-ES"/>
-                                </w:rPr>
-                                <w:t>Y</w:t>
+                                <w:t>-Y</w:t>
                               </w:r>
                             </w:p>
                           </w:txbxContent>
@@ -18586,16 +18662,16 @@
           <mc:Fallback>
             <w:pict>
               <v:group w14:anchorId="15593CD0" id="Grupo 219" o:spid="_x0000_s1070" style="position:absolute;margin-left:183.45pt;margin-top:4.05pt;width:148.5pt;height:40.5pt;z-index:251768832" coordsize="18859,5143" o:gfxdata="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">
-                <v:group id="Grupo 220" o:spid="_x0000_s1071" style="position:absolute;left:2095;width:16764;height:4953" coordsize="16764,4953" o:gfxdata="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">
-                  <v:group id="Grupo 221" o:spid="_x0000_s1072" style="position:absolute;width:14668;height:2381" coordsize="14668,2381" o:gfxdata="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">
-                    <v:shape id="Conector recto de flecha 222" o:spid="_x0000_s1073" type="#_x0000_t32" style="position:absolute;top:952;width:14668;height:95;flip:y;visibility:visible;mso-wrap-style:square" o:connectortype="straight" o:gfxdata="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" strokecolor="black [3213]" strokeweight=".5pt">
+                <v:group id="Grupo 220" o:spid="_x0000_s1071" style="position:absolute;left:2095;width:16764;height:4953" coordsize="16764,4953" o:gfxdata="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">
+                  <v:group id="Grupo 221" o:spid="_x0000_s1072" style="position:absolute;width:14668;height:2381" coordsize="14668,2381" o:gfxdata="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">
+                    <v:shape id="Conector recto de flecha 222" o:spid="_x0000_s1073" type="#_x0000_t32" style="position:absolute;top:952;width:14668;height:95;flip:y;visibility:visible;mso-wrap-style:square" o:connectortype="straight" o:gfxdata="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" strokecolor="black [3213]" strokeweight=".5pt">
                       <v:stroke startarrow="block" endarrow="block" joinstyle="miter"/>
                     </v:shape>
-                    <v:line id="Conector recto 223" o:spid="_x0000_s1074" style="position:absolute;flip:x;visibility:visible;mso-wrap-style:square" from="7810,0" to="7810,2381" o:connectortype="straight" o:gfxdata="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" strokecolor="black [3213]" strokeweight=".5pt">
+                    <v:line id="Conector recto 223" o:spid="_x0000_s1074" style="position:absolute;flip:x;visibility:visible;mso-wrap-style:square" from="7810,0" to="7810,2381" o:connectortype="straight" o:gfxdata="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" strokecolor="black [3213]" strokeweight=".5pt">
                       <v:stroke joinstyle="miter"/>
                     </v:line>
                   </v:group>
-                  <v:rect id="Rectángulo 224" o:spid="_x0000_s1075" style="position:absolute;left:11144;top:1524;width:5620;height:3429;visibility:visible;mso-wrap-style:square;v-text-anchor:middle" o:gfxdata="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" filled="f" stroked="f" strokeweight="1pt">
+                  <v:rect id="Rectángulo 224" o:spid="_x0000_s1075" style="position:absolute;left:11144;top:1524;width:5620;height:3429;visibility:visible;mso-wrap-style:square;v-text-anchor:middle" o:gfxdata="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" filled="f" stroked="f" strokeweight="1pt">
                     <v:textbox>
                       <w:txbxContent>
                         <w:p>
@@ -18620,7 +18696,7 @@
                     </v:textbox>
                   </v:rect>
                 </v:group>
-                <v:rect id="Rectángulo 225" o:spid="_x0000_s1076" style="position:absolute;top:1714;width:5619;height:3429;visibility:visible;mso-wrap-style:square;v-text-anchor:middle" o:gfxdata="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" filled="f" stroked="f" strokeweight="1pt">
+                <v:rect id="Rectángulo 225" o:spid="_x0000_s1076" style="position:absolute;top:1714;width:5619;height:3429;visibility:visible;mso-wrap-style:square;v-text-anchor:middle" o:gfxdata="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" filled="f" stroked="f" strokeweight="1pt">
                   <v:textbox>
                     <w:txbxContent>
                       <w:p>
@@ -18638,15 +18714,7 @@
                             <w:color w:val="000000" w:themeColor="text1"/>
                             <w:lang w:val="es-ES"/>
                           </w:rPr>
-                          <w:t>-</w:t>
-                        </w:r>
-                        <w:r>
-                          <w:rPr>
-                            <w:b/>
-                            <w:color w:val="000000" w:themeColor="text1"/>
-                            <w:lang w:val="es-ES"/>
-                          </w:rPr>
-                          <w:t>Y</w:t>
+                          <w:t>-Y</w:t>
                         </w:r>
                       </w:p>
                     </w:txbxContent>
@@ -18680,11 +18748,13 @@
         <w:pStyle w:val="Sinespaciado"/>
         <w:rPr>
           <w:sz w:val="24"/>
+          <w:lang w:val="en-US"/>
         </w:rPr>
       </w:pPr>
       <w:r>
         <w:rPr>
           <w:sz w:val="24"/>
+          <w:lang w:val="en-US"/>
         </w:rPr>
         <w:t>F</w:t>
       </w:r>
@@ -18692,26 +18762,16 @@
         <w:rPr>
           <w:sz w:val="24"/>
           <w:vertAlign w:val="subscript"/>
+          <w:lang w:val="en-US"/>
         </w:rPr>
         <w:t>i</w:t>
       </w:r>
       <w:r>
         <w:rPr>
           <w:sz w:val="24"/>
-        </w:rPr>
-        <w:t xml:space="preserve">= </w:t>
-      </w:r>
-      <w:r>
-        <w:rPr>
-          <w:sz w:val="24"/>
-        </w:rPr>
-        <w:t>3.09</w:t>
-      </w:r>
-      <w:r>
-        <w:rPr>
-          <w:sz w:val="24"/>
-        </w:rPr>
-        <w:t xml:space="preserve"> kgf</w:t>
+          <w:lang w:val="en-US"/>
+        </w:rPr>
+        <w:t>= 3.09 kgf</w:t>
       </w:r>
     </w:p>
     <w:p>
@@ -18719,11 +18779,13 @@
         <w:pStyle w:val="Sinespaciado"/>
         <w:rPr>
           <w:sz w:val="24"/>
+          <w:lang w:val="en-US"/>
         </w:rPr>
       </w:pPr>
       <w:r>
         <w:rPr>
           <w:sz w:val="24"/>
+          <w:lang w:val="en-US"/>
         </w:rPr>
         <w:t>F</w:t>
       </w:r>
@@ -18731,20 +18793,16 @@
         <w:rPr>
           <w:sz w:val="24"/>
           <w:vertAlign w:val="subscript"/>
+          <w:lang w:val="en-US"/>
         </w:rPr>
         <w:t>f</w:t>
       </w:r>
       <w:r>
         <w:rPr>
           <w:sz w:val="24"/>
-        </w:rPr>
-        <w:t>= 0.5562</w:t>
-      </w:r>
-      <w:r>
-        <w:rPr>
-          <w:sz w:val="24"/>
-        </w:rPr>
-        <w:t xml:space="preserve"> kgf</w:t>
+          <w:lang w:val="en-US"/>
+        </w:rPr>
+        <w:t>= 0.5562 kgf</w:t>
       </w:r>
     </w:p>
     <w:p>
@@ -18752,37 +18810,15 @@
         <w:pStyle w:val="Sinespaciado"/>
         <w:rPr>
           <w:sz w:val="24"/>
+          <w:lang w:val="en-US"/>
         </w:rPr>
       </w:pPr>
       <w:r>
         <w:rPr>
           <w:sz w:val="24"/>
-        </w:rPr>
-        <w:t xml:space="preserve">N= </w:t>
-      </w:r>
-      <w:r>
-        <w:rPr>
-          <w:sz w:val="24"/>
-        </w:rPr>
-        <w:t>3</w:t>
-      </w:r>
-      <w:r>
-        <w:rPr>
-          <w:sz w:val="24"/>
-        </w:rPr>
-        <w:t>.0</w:t>
-      </w:r>
-      <w:r>
-        <w:rPr>
-          <w:sz w:val="24"/>
-        </w:rPr>
-        <w:t>9</w:t>
-      </w:r>
-      <w:r>
-        <w:rPr>
-          <w:sz w:val="24"/>
-        </w:rPr>
-        <w:t xml:space="preserve"> kgf</w:t>
+          <w:lang w:val="en-US"/>
+        </w:rPr>
+        <w:t>N= 3.09 kgf</w:t>
       </w:r>
     </w:p>
     <w:p>
@@ -18823,20 +18859,20 @@
         <w:rPr>
           <w:sz w:val="24"/>
         </w:rPr>
-        <w:t xml:space="preserve">=479.2737 N </w:t>
+        <w:t>=</w:t>
+      </w:r>
+      <w:r>
+        <w:rPr>
+          <w:sz w:val="24"/>
+        </w:rPr>
+        <w:t xml:space="preserve">262.88 N </w:t>
       </w:r>
       <w:r>
         <w:rPr>
           <w:rFonts w:cstheme="minorHAnsi"/>
           <w:sz w:val="24"/>
         </w:rPr>
-        <w:t>≈ 48.8556 kgf</w:t>
-      </w:r>
-      <w:r>
-        <w:rPr>
-          <w:sz w:val="24"/>
-        </w:rPr>
-        <w:t xml:space="preserve"> </w:t>
+        <w:t>≈ 26.7971 kgf</w:t>
       </w:r>
     </w:p>
     <w:p>
@@ -19900,21 +19936,7 @@
             <w:rFonts w:ascii="Cambria Math" w:hAnsi="Cambria Math"/>
             <w:sz w:val="24"/>
           </w:rPr>
-          <m:t>=</m:t>
-        </m:r>
-        <m:r>
-          <w:rPr>
-            <w:rFonts w:ascii="Cambria Math" w:hAnsi="Cambria Math"/>
-            <w:sz w:val="24"/>
-          </w:rPr>
-          <m:t xml:space="preserve">2.5338 </m:t>
-        </m:r>
-        <m:r>
-          <w:rPr>
-            <w:rFonts w:ascii="Cambria Math" w:hAnsi="Cambria Math"/>
-            <w:sz w:val="24"/>
-          </w:rPr>
-          <m:t>kgf</m:t>
+          <m:t>=2.5338 kgf</m:t>
         </m:r>
       </m:oMath>
     </w:p>
@@ -21219,7 +21241,7 @@
                 <w:rFonts w:ascii="Cambria Math" w:hAnsi="Cambria Math" w:cstheme="minorHAnsi"/>
                 <w:sz w:val="24"/>
               </w:rPr>
-              <m:t>48.8556</m:t>
+              <m:t>26.7971</m:t>
             </m:r>
           </m:e>
         </m:d>
@@ -21295,14 +21317,14 @@
             <w:rFonts w:ascii="Cambria Math" w:hAnsi="Cambria Math"/>
             <w:sz w:val="24"/>
           </w:rPr>
-          <m:t xml:space="preserve">48.2994 </m:t>
+          <m:t>26.2409</m:t>
         </m:r>
         <m:r>
           <w:rPr>
             <w:rFonts w:ascii="Cambria Math" w:hAnsi="Cambria Math"/>
             <w:sz w:val="24"/>
           </w:rPr>
-          <m:t>kgf</m:t>
+          <m:t xml:space="preserve"> kgf</m:t>
         </m:r>
       </m:oMath>
       <w:r>
@@ -22837,7 +22859,7 @@
                 <w:rFonts w:ascii="Cambria Math" w:hAnsi="Cambria Math" w:cstheme="minorHAnsi"/>
                 <w:sz w:val="24"/>
               </w:rPr>
-              <m:t>48.8556</m:t>
+              <m:t>26.7971</m:t>
             </m:r>
             <m:r>
               <w:rPr>
@@ -22862,14 +22884,7 @@
           <w:sz w:val="24"/>
         </w:rPr>
         <w:tab/>
-        <w:t>;</w:t>
-      </w:r>
-      <w:r>
-        <w:rPr>
-          <w:rFonts w:eastAsiaTheme="minorEastAsia"/>
-          <w:sz w:val="24"/>
-        </w:rPr>
-        <w:t xml:space="preserve"> </w:t>
+        <w:t xml:space="preserve">; </w:t>
       </w:r>
       <m:oMath>
         <m:sSub>
@@ -22906,7 +22921,21 @@
             <w:rFonts w:ascii="Cambria Math" w:hAnsi="Cambria Math"/>
             <w:sz w:val="24"/>
           </w:rPr>
-          <m:t>=48.2994 kgf</m:t>
+          <m:t>=</m:t>
+        </m:r>
+        <m:r>
+          <w:rPr>
+            <w:rFonts w:ascii="Cambria Math" w:hAnsi="Cambria Math"/>
+            <w:sz w:val="24"/>
+          </w:rPr>
+          <m:t>26.2409</m:t>
+        </m:r>
+        <m:r>
+          <w:rPr>
+            <w:rFonts w:ascii="Cambria Math" w:hAnsi="Cambria Math"/>
+            <w:sz w:val="24"/>
+          </w:rPr>
+          <m:t xml:space="preserve"> kgf</m:t>
         </m:r>
       </m:oMath>
     </w:p>
@@ -24559,21 +24588,7 @@
             <w:rFonts w:ascii="Cambria Math" w:hAnsi="Cambria Math"/>
             <w:sz w:val="24"/>
           </w:rPr>
-          <m:t>=-2.5338</m:t>
-        </m:r>
-        <m:r>
-          <w:rPr>
-            <w:rFonts w:ascii="Cambria Math" w:hAnsi="Cambria Math"/>
-            <w:sz w:val="24"/>
-          </w:rPr>
-          <m:t xml:space="preserve"> </m:t>
-        </m:r>
-        <m:r>
-          <w:rPr>
-            <w:rFonts w:ascii="Cambria Math" w:hAnsi="Cambria Math"/>
-            <w:sz w:val="24"/>
-          </w:rPr>
-          <m:t>kgf</m:t>
+          <m:t>=-2.5338 kgf</m:t>
         </m:r>
       </m:oMath>
       <w:r>
@@ -24993,14 +25008,7 @@
                 <w:rFonts w:ascii="Cambria Math" w:hAnsi="Cambria Math"/>
                 <w:sz w:val="28"/>
               </w:rPr>
-              <m:t>3.09</m:t>
-            </m:r>
-            <m:r>
-              <w:rPr>
-                <w:rFonts w:ascii="Cambria Math" w:hAnsi="Cambria Math"/>
-                <w:sz w:val="28"/>
-              </w:rPr>
-              <m:t>kgf*6.63956mm</m:t>
+              <m:t>3.09kgf*6.63956mm</m:t>
             </m:r>
           </m:num>
           <m:den>
@@ -25231,21 +25239,7 @@
               <w:rFonts w:ascii="Cambria Math" w:hAnsi="Cambria Math"/>
               <w:sz w:val="28"/>
             </w:rPr>
-            <m:t>=</m:t>
-          </m:r>
-          <m:r>
-            <w:rPr>
-              <w:rFonts w:ascii="Cambria Math" w:hAnsi="Cambria Math"/>
-              <w:sz w:val="28"/>
-            </w:rPr>
-            <m:t>2.8451</m:t>
-          </m:r>
-          <m:r>
-            <w:rPr>
-              <w:rFonts w:ascii="Cambria Math" w:hAnsi="Cambria Math"/>
-              <w:sz w:val="28"/>
-            </w:rPr>
-            <m:t xml:space="preserve"> kgf*mm</m:t>
+            <m:t>=2.8451 kgf*mm</m:t>
           </m:r>
         </m:oMath>
       </m:oMathPara>
@@ -25312,14 +25306,7 @@
                   <w:rFonts w:ascii="Cambria Math" w:hAnsi="Cambria Math"/>
                   <w:sz w:val="28"/>
                 </w:rPr>
-                <m:t>2.8451</m:t>
-              </m:r>
-              <m:r>
-                <w:rPr>
-                  <w:rFonts w:ascii="Cambria Math" w:hAnsi="Cambria Math"/>
-                  <w:sz w:val="28"/>
-                </w:rPr>
-                <m:t xml:space="preserve"> kgf*mm</m:t>
+                <m:t>2.8451 kgf*mm</m:t>
               </m:r>
               <m:ctrlPr>
                 <w:rPr>
@@ -25449,21 +25436,7 @@
               <w:rFonts w:ascii="Cambria Math" w:hAnsi="Cambria Math"/>
               <w:sz w:val="28"/>
             </w:rPr>
-            <m:t>=</m:t>
-          </m:r>
-          <m:r>
-            <w:rPr>
-              <w:rFonts w:ascii="Cambria Math" w:hAnsi="Cambria Math"/>
-              <w:sz w:val="28"/>
-            </w:rPr>
-            <m:t>2.7910</m:t>
-          </m:r>
-          <m:r>
-            <w:rPr>
-              <w:rFonts w:ascii="Cambria Math" w:hAnsi="Cambria Math"/>
-              <w:sz w:val="28"/>
-            </w:rPr>
-            <m:t xml:space="preserve"> N*cm</m:t>
+            <m:t>=2.7910 N*cm</m:t>
           </m:r>
         </m:oMath>
       </m:oMathPara>
@@ -25867,14 +25840,7 @@
                 <w:rFonts w:ascii="Cambria Math" w:hAnsi="Cambria Math"/>
                 <w:sz w:val="28"/>
               </w:rPr>
-              <m:t>3.09</m:t>
-            </m:r>
-            <m:r>
-              <w:rPr>
-                <w:rFonts w:ascii="Cambria Math" w:hAnsi="Cambria Math"/>
-                <w:sz w:val="28"/>
-              </w:rPr>
-              <m:t>kgf*6.63956mm</m:t>
+              <m:t>3.09kgf*6.63956mm</m:t>
             </m:r>
           </m:num>
           <m:den>
@@ -26107,21 +26073,7 @@
               <w:rFonts w:ascii="Cambria Math" w:hAnsi="Cambria Math"/>
               <w:sz w:val="28"/>
             </w:rPr>
-            <m:t>=</m:t>
-          </m:r>
-          <m:r>
-            <w:rPr>
-              <w:rFonts w:ascii="Cambria Math" w:hAnsi="Cambria Math"/>
-              <w:sz w:val="28"/>
-            </w:rPr>
-            <m:t>0.9992</m:t>
-          </m:r>
-          <m:r>
-            <w:rPr>
-              <w:rFonts w:ascii="Cambria Math" w:hAnsi="Cambria Math"/>
-              <w:sz w:val="28"/>
-            </w:rPr>
-            <m:t xml:space="preserve"> kgf*mm</m:t>
+            <m:t>=0.9992 kgf*mm</m:t>
           </m:r>
         </m:oMath>
       </m:oMathPara>
@@ -26188,14 +26140,7 @@
                   <w:rFonts w:ascii="Cambria Math" w:hAnsi="Cambria Math"/>
                   <w:sz w:val="28"/>
                 </w:rPr>
-                <m:t>0.9992</m:t>
-              </m:r>
-              <m:r>
-                <w:rPr>
-                  <w:rFonts w:ascii="Cambria Math" w:hAnsi="Cambria Math"/>
-                  <w:sz w:val="28"/>
-                </w:rPr>
-                <m:t xml:space="preserve"> kgf*mm</m:t>
+                <m:t>0.9992 kgf*mm</m:t>
               </m:r>
               <m:ctrlPr>
                 <w:rPr>
@@ -26325,23 +26270,7 @@
               <w:rFonts w:ascii="Cambria Math" w:hAnsi="Cambria Math"/>
               <w:sz w:val="28"/>
             </w:rPr>
-            <m:t>=</m:t>
-          </m:r>
-          <m:r>
-            <w:rPr>
-              <w:rFonts w:ascii="Cambria Math" w:hAnsi="Cambria Math"/>
-              <w:sz w:val="28"/>
-            </w:rPr>
-            <m:t>0.9802</m:t>
-          </m:r>
-          <w:bookmarkStart w:id="0" w:name="_GoBack"/>
-          <w:bookmarkEnd w:id="0"/>
-          <m:r>
-            <w:rPr>
-              <w:rFonts w:ascii="Cambria Math" w:hAnsi="Cambria Math"/>
-              <w:sz w:val="28"/>
-            </w:rPr>
-            <m:t xml:space="preserve"> N*cm</m:t>
+            <m:t>=0.9802 N*cm</m:t>
           </m:r>
         </m:oMath>
       </m:oMathPara>
@@ -26354,6 +26283,8 @@
           <w:sz w:val="24"/>
         </w:rPr>
       </w:pPr>
+      <w:bookmarkStart w:id="0" w:name="_GoBack"/>
+      <w:bookmarkEnd w:id="0"/>
     </w:p>
     <w:p>
       <w:pPr>
@@ -26364,2283 +26295,10 @@
       </w:pPr>
       <w:r>
         <w:rPr>
-          <w:rFonts w:eastAsiaTheme="minorEastAsia"/>
-          <w:sz w:val="24"/>
-        </w:rPr>
-        <w:br w:type="page"/>
-      </w:r>
-      <w:r>
-        <w:rPr>
-          <w:sz w:val="24"/>
-        </w:rPr>
-        <w:lastRenderedPageBreak/>
-        <w:t>Torque requerido para subir una carga.</w:t>
-      </w:r>
-    </w:p>
-    <w:p>
-      <w:pPr>
-        <w:pStyle w:val="Sinespaciado"/>
-        <w:rPr>
-          <w:sz w:val="24"/>
-          <w:lang w:val="en-US"/>
-        </w:rPr>
-      </w:pPr>
-      <w:r>
-        <w:rPr>
-          <w:sz w:val="24"/>
-          <w:lang w:val="en-US"/>
-        </w:rPr>
-        <w:t>F= 7.02</w:t>
-      </w:r>
-      <w:r>
-        <w:rPr>
-          <w:sz w:val="24"/>
-          <w:lang w:val="en-US"/>
-        </w:rPr>
-        <w:t xml:space="preserve"> kgf </w:t>
-      </w:r>
-    </w:p>
-    <w:p>
-      <w:pPr>
-        <w:pStyle w:val="Sinespaciado"/>
-        <w:rPr>
-          <w:sz w:val="24"/>
-          <w:lang w:val="en-US"/>
-        </w:rPr>
-      </w:pPr>
-      <w:r>
-        <w:rPr>
-          <w:sz w:val="24"/>
-          <w:lang w:val="en-US"/>
-        </w:rPr>
-        <w:t>f=0.18</w:t>
-      </w:r>
-    </w:p>
-    <w:p>
-      <w:pPr>
-        <w:pStyle w:val="Sinespaciado"/>
-        <w:rPr>
-          <w:sz w:val="24"/>
-          <w:lang w:val="en-US"/>
-        </w:rPr>
-      </w:pPr>
-      <w:r>
-        <w:rPr>
-          <w:sz w:val="24"/>
-        </w:rPr>
-        <w:t>φ</w:t>
-      </w:r>
-      <w:r>
-        <w:rPr>
-          <w:sz w:val="24"/>
-          <w:lang w:val="en-US"/>
-        </w:rPr>
-        <w:t>= 14.5°</w:t>
-      </w:r>
-    </w:p>
-    <w:p>
-      <w:pPr>
-        <w:pStyle w:val="Sinespaciado"/>
-        <w:rPr>
-          <w:sz w:val="24"/>
-          <w:lang w:val="en-US"/>
-        </w:rPr>
-      </w:pPr>
-      <w:r>
-        <w:rPr>
-          <w:sz w:val="24"/>
-          <w:lang w:val="en-US"/>
-        </w:rPr>
-        <w:t>D= 7.9375 mm</w:t>
-      </w:r>
-    </w:p>
-    <w:p>
-      <w:pPr>
-        <w:pStyle w:val="Sinespaciado"/>
-        <w:tabs>
-          <w:tab w:val="left" w:pos="3165"/>
-        </w:tabs>
-        <w:rPr>
-          <w:sz w:val="24"/>
-          <w:lang w:val="en-US"/>
-        </w:rPr>
-      </w:pPr>
-      <w:r>
-        <w:rPr>
-          <w:sz w:val="24"/>
-          <w:lang w:val="en-US"/>
-        </w:rPr>
-        <w:t>P= 1.81356 mm (L)</w:t>
-      </w:r>
-    </w:p>
-    <w:p>
-      <w:pPr>
-        <w:pStyle w:val="Sinespaciado"/>
-        <w:rPr>
-          <w:sz w:val="24"/>
-          <w:lang w:val="en-US"/>
-        </w:rPr>
-      </w:pPr>
-      <w:r>
-        <w:rPr>
-          <w:sz w:val="24"/>
-          <w:lang w:val="en-US"/>
-        </w:rPr>
-        <w:t>D</w:t>
-      </w:r>
-      <w:r>
-        <w:rPr>
-          <w:sz w:val="24"/>
-          <w:vertAlign w:val="subscript"/>
-          <w:lang w:val="en-US"/>
-        </w:rPr>
-        <w:t>r</w:t>
-      </w:r>
-      <w:r>
-        <w:rPr>
-          <w:sz w:val="24"/>
-          <w:lang w:val="en-US"/>
-        </w:rPr>
-        <w:t>=5.4356 mm</w:t>
-      </w:r>
-    </w:p>
-    <w:p>
-      <w:pPr>
-        <w:pStyle w:val="Sinespaciado"/>
-        <w:rPr>
-          <w:sz w:val="24"/>
-          <w:lang w:val="en-US"/>
-        </w:rPr>
-      </w:pPr>
-      <w:r>
-        <w:rPr>
-          <w:sz w:val="24"/>
-          <w:lang w:val="en-US"/>
-        </w:rPr>
-        <w:t>D</w:t>
-      </w:r>
-      <w:r>
-        <w:rPr>
-          <w:sz w:val="24"/>
-          <w:vertAlign w:val="subscript"/>
-          <w:lang w:val="en-US"/>
-        </w:rPr>
-        <w:t>p</w:t>
-      </w:r>
-      <w:r>
-        <w:rPr>
-          <w:sz w:val="24"/>
-          <w:lang w:val="en-US"/>
-        </w:rPr>
-        <w:t>= 6.63956 mm</w:t>
-      </w:r>
-    </w:p>
-    <w:p>
-      <w:pPr>
-        <w:pStyle w:val="Sinespaciado"/>
-        <w:rPr>
-          <w:sz w:val="24"/>
-          <w:lang w:val="en-US"/>
-        </w:rPr>
-      </w:pPr>
-      <w:r>
-        <w:rPr>
-          <w:sz w:val="24"/>
-          <w:lang w:val="en-US"/>
-        </w:rPr>
-        <w:t>A</w:t>
-      </w:r>
-      <w:r>
-        <w:rPr>
-          <w:sz w:val="24"/>
-          <w:vertAlign w:val="subscript"/>
-          <w:lang w:val="en-US"/>
-        </w:rPr>
-        <w:t>t</w:t>
-      </w:r>
-      <w:r>
-        <w:rPr>
-          <w:sz w:val="24"/>
-          <w:lang w:val="en-US"/>
-        </w:rPr>
-        <w:t>= 28.6322008 plg</w:t>
-      </w:r>
-      <w:r>
-        <w:rPr>
-          <w:sz w:val="24"/>
-          <w:vertAlign w:val="superscript"/>
-          <w:lang w:val="en-US"/>
-        </w:rPr>
-        <w:t>2</w:t>
-      </w:r>
-    </w:p>
-    <w:p>
-      <w:pPr>
-        <w:pStyle w:val="Sinespaciado"/>
-        <w:rPr>
-          <w:sz w:val="24"/>
-        </w:rPr>
-      </w:pPr>
-      <w:r>
-        <w:rPr>
-          <w:sz w:val="24"/>
-        </w:rPr>
-        <w:t>A</w:t>
-      </w:r>
-      <w:r>
-        <w:rPr>
-          <w:sz w:val="24"/>
-          <w:vertAlign w:val="subscript"/>
-        </w:rPr>
-        <w:t>s</w:t>
-      </w:r>
-      <w:r>
-        <w:rPr>
-          <w:sz w:val="24"/>
-        </w:rPr>
-        <w:t>=280.257504 plg</w:t>
-      </w:r>
-      <w:r>
-        <w:rPr>
-          <w:sz w:val="24"/>
-          <w:vertAlign w:val="superscript"/>
-        </w:rPr>
-        <w:t>2</w:t>
-      </w:r>
-    </w:p>
-    <w:p>
-      <w:pPr>
-        <w:pStyle w:val="Sinespaciado"/>
-        <w:rPr>
-          <w:sz w:val="24"/>
-        </w:rPr>
-      </w:pPr>
-    </w:p>
-    <w:p>
-      <w:pPr>
-        <w:pStyle w:val="Sinespaciado"/>
-        <w:rPr>
-          <w:rFonts w:eastAsiaTheme="minorEastAsia"/>
-          <w:sz w:val="24"/>
-        </w:rPr>
-      </w:pPr>
-      <m:oMath>
-        <m:func>
-          <m:funcPr>
-            <m:ctrlPr>
-              <w:rPr>
-                <w:rFonts w:ascii="Cambria Math" w:hAnsi="Cambria Math"/>
-                <w:i/>
-                <w:sz w:val="28"/>
-              </w:rPr>
-            </m:ctrlPr>
-          </m:funcPr>
-          <m:fName>
-            <m:r>
-              <m:rPr>
-                <m:sty m:val="p"/>
-              </m:rPr>
-              <w:rPr>
-                <w:rFonts w:ascii="Cambria Math" w:hAnsi="Cambria Math"/>
-                <w:sz w:val="28"/>
-              </w:rPr>
-              <m:t>tan</m:t>
-            </m:r>
-          </m:fName>
-          <m:e>
-            <m:r>
-              <w:rPr>
-                <w:rFonts w:ascii="Cambria Math" w:hAnsi="Cambria Math"/>
-                <w:sz w:val="28"/>
-              </w:rPr>
-              <m:t>λ</m:t>
-            </m:r>
-          </m:e>
-        </m:func>
-        <m:r>
-          <w:rPr>
-            <w:rFonts w:ascii="Cambria Math" w:hAnsi="Cambria Math"/>
-            <w:sz w:val="28"/>
-          </w:rPr>
-          <m:t>=</m:t>
-        </m:r>
-        <m:f>
-          <m:fPr>
-            <m:ctrlPr>
-              <w:rPr>
-                <w:rFonts w:ascii="Cambria Math" w:hAnsi="Cambria Math"/>
-                <w:i/>
-                <w:sz w:val="28"/>
-              </w:rPr>
-            </m:ctrlPr>
-          </m:fPr>
-          <m:num>
-            <m:r>
-              <w:rPr>
-                <w:rFonts w:ascii="Cambria Math" w:hAnsi="Cambria Math"/>
-                <w:sz w:val="28"/>
-              </w:rPr>
-              <m:t>L</m:t>
-            </m:r>
-          </m:num>
-          <m:den>
-            <m:r>
-              <w:rPr>
-                <w:rFonts w:ascii="Cambria Math" w:hAnsi="Cambria Math"/>
-                <w:sz w:val="28"/>
-              </w:rPr>
-              <m:t>π</m:t>
-            </m:r>
-            <m:sSub>
-              <m:sSubPr>
-                <m:ctrlPr>
-                  <w:rPr>
-                    <w:rFonts w:ascii="Cambria Math" w:hAnsi="Cambria Math"/>
-                    <w:i/>
-                    <w:sz w:val="28"/>
-                  </w:rPr>
-                </m:ctrlPr>
-              </m:sSubPr>
-              <m:e>
-                <m:r>
-                  <w:rPr>
-                    <w:rFonts w:ascii="Cambria Math" w:hAnsi="Cambria Math"/>
-                    <w:sz w:val="28"/>
-                  </w:rPr>
-                  <m:t>D</m:t>
-                </m:r>
-              </m:e>
-              <m:sub>
-                <m:r>
-                  <w:rPr>
-                    <w:rFonts w:ascii="Cambria Math" w:hAnsi="Cambria Math"/>
-                    <w:sz w:val="28"/>
-                  </w:rPr>
-                  <m:t>p</m:t>
-                </m:r>
-              </m:sub>
-            </m:sSub>
-          </m:den>
-        </m:f>
-      </m:oMath>
-      <w:r>
-        <w:rPr>
-          <w:rFonts w:eastAsiaTheme="minorEastAsia"/>
-          <w:sz w:val="28"/>
+          <w:sz w:val="24"/>
         </w:rPr>
         <w:t xml:space="preserve"> </w:t>
       </w:r>
-      <w:r>
-        <w:rPr>
-          <w:rFonts w:eastAsiaTheme="minorEastAsia"/>
-          <w:sz w:val="24"/>
-        </w:rPr>
-        <w:t xml:space="preserve"> </w:t>
-      </w:r>
-      <w:r>
-        <w:rPr>
-          <w:rFonts w:eastAsiaTheme="minorEastAsia"/>
-          <w:sz w:val="24"/>
-        </w:rPr>
-        <w:tab/>
-        <w:t>(Ángulo de avance)</w:t>
-      </w:r>
-    </w:p>
-    <w:p>
-      <w:pPr>
-        <w:pStyle w:val="Sinespaciado"/>
-        <w:rPr>
-          <w:rFonts w:eastAsiaTheme="minorEastAsia"/>
-          <w:sz w:val="24"/>
-        </w:rPr>
-      </w:pPr>
-    </w:p>
-    <w:p>
-      <w:pPr>
-        <w:pStyle w:val="Sinespaciado"/>
-        <w:rPr>
-          <w:rFonts w:eastAsiaTheme="minorEastAsia"/>
-          <w:sz w:val="28"/>
-        </w:rPr>
-      </w:pPr>
-      <m:oMath>
-        <m:func>
-          <m:funcPr>
-            <m:ctrlPr>
-              <w:rPr>
-                <w:rFonts w:ascii="Cambria Math" w:hAnsi="Cambria Math"/>
-                <w:i/>
-                <w:sz w:val="28"/>
-              </w:rPr>
-            </m:ctrlPr>
-          </m:funcPr>
-          <m:fName>
-            <m:r>
-              <m:rPr>
-                <m:sty m:val="p"/>
-              </m:rPr>
-              <w:rPr>
-                <w:rFonts w:ascii="Cambria Math" w:hAnsi="Cambria Math"/>
-                <w:sz w:val="28"/>
-              </w:rPr>
-              <m:t>tan</m:t>
-            </m:r>
-          </m:fName>
-          <m:e>
-            <m:r>
-              <w:rPr>
-                <w:rFonts w:ascii="Cambria Math" w:hAnsi="Cambria Math"/>
-                <w:sz w:val="28"/>
-              </w:rPr>
-              <m:t>λ</m:t>
-            </m:r>
-          </m:e>
-        </m:func>
-        <m:r>
-          <w:rPr>
-            <w:rFonts w:ascii="Cambria Math" w:hAnsi="Cambria Math"/>
-            <w:sz w:val="28"/>
-          </w:rPr>
-          <m:t>=</m:t>
-        </m:r>
-        <m:f>
-          <m:fPr>
-            <m:ctrlPr>
-              <w:rPr>
-                <w:rFonts w:ascii="Cambria Math" w:hAnsi="Cambria Math"/>
-                <w:i/>
-                <w:sz w:val="28"/>
-              </w:rPr>
-            </m:ctrlPr>
-          </m:fPr>
-          <m:num>
-            <m:r>
-              <w:rPr>
-                <w:rFonts w:ascii="Cambria Math" w:hAnsi="Cambria Math"/>
-                <w:sz w:val="28"/>
-              </w:rPr>
-              <m:t>1.81356mm</m:t>
-            </m:r>
-          </m:num>
-          <m:den>
-            <m:r>
-              <w:rPr>
-                <w:rFonts w:ascii="Cambria Math" w:hAnsi="Cambria Math"/>
-                <w:sz w:val="28"/>
-              </w:rPr>
-              <m:t>π*6.63956mm</m:t>
-            </m:r>
-          </m:den>
-        </m:f>
-      </m:oMath>
-      <w:r>
-        <w:rPr>
-          <w:rFonts w:eastAsiaTheme="minorEastAsia"/>
-          <w:sz w:val="28"/>
-        </w:rPr>
-        <w:t>;</w:t>
-      </w:r>
-      <w:r>
-        <w:rPr>
-          <w:rFonts w:eastAsiaTheme="minorEastAsia"/>
-          <w:sz w:val="28"/>
-        </w:rPr>
-        <w:tab/>
-      </w:r>
-      <m:oMath>
-        <m:func>
-          <m:funcPr>
-            <m:ctrlPr>
-              <w:rPr>
-                <w:rFonts w:ascii="Cambria Math" w:eastAsiaTheme="minorEastAsia" w:hAnsi="Cambria Math"/>
-                <w:i/>
-                <w:sz w:val="28"/>
-              </w:rPr>
-            </m:ctrlPr>
-          </m:funcPr>
-          <m:fName>
-            <m:sSup>
-              <m:sSupPr>
-                <m:ctrlPr>
-                  <w:rPr>
-                    <w:rFonts w:ascii="Cambria Math" w:eastAsiaTheme="minorEastAsia" w:hAnsi="Cambria Math"/>
-                    <w:i/>
-                    <w:sz w:val="28"/>
-                  </w:rPr>
-                </m:ctrlPr>
-              </m:sSupPr>
-              <m:e>
-                <m:r>
-                  <m:rPr>
-                    <m:sty m:val="p"/>
-                  </m:rPr>
-                  <w:rPr>
-                    <w:rFonts w:ascii="Cambria Math" w:hAnsi="Cambria Math"/>
-                    <w:sz w:val="28"/>
-                  </w:rPr>
-                  <m:t>λ=tan</m:t>
-                </m:r>
-              </m:e>
-              <m:sup>
-                <m:r>
-                  <w:rPr>
-                    <w:rFonts w:ascii="Cambria Math" w:hAnsi="Cambria Math"/>
-                    <w:sz w:val="28"/>
-                  </w:rPr>
-                  <m:t>-1</m:t>
-                </m:r>
-              </m:sup>
-            </m:sSup>
-          </m:fName>
-          <m:e>
-            <m:d>
-              <m:dPr>
-                <m:ctrlPr>
-                  <w:rPr>
-                    <w:rFonts w:ascii="Cambria Math" w:eastAsiaTheme="minorEastAsia" w:hAnsi="Cambria Math"/>
-                    <w:i/>
-                    <w:sz w:val="28"/>
-                  </w:rPr>
-                </m:ctrlPr>
-              </m:dPr>
-              <m:e>
-                <m:f>
-                  <m:fPr>
-                    <m:ctrlPr>
-                      <w:rPr>
-                        <w:rFonts w:ascii="Cambria Math" w:eastAsiaTheme="minorEastAsia" w:hAnsi="Cambria Math"/>
-                        <w:i/>
-                        <w:sz w:val="28"/>
-                      </w:rPr>
-                    </m:ctrlPr>
-                  </m:fPr>
-                  <m:num>
-                    <m:r>
-                      <w:rPr>
-                        <w:rFonts w:ascii="Cambria Math" w:eastAsiaTheme="minorEastAsia" w:hAnsi="Cambria Math"/>
-                        <w:sz w:val="28"/>
-                      </w:rPr>
-                      <m:t>1.81356mm</m:t>
-                    </m:r>
-                  </m:num>
-                  <m:den>
-                    <m:r>
-                      <w:rPr>
-                        <w:rFonts w:ascii="Cambria Math" w:eastAsiaTheme="minorEastAsia" w:hAnsi="Cambria Math"/>
-                        <w:sz w:val="28"/>
-                      </w:rPr>
-                      <m:t>π*6.63956mm</m:t>
-                    </m:r>
-                  </m:den>
-                </m:f>
-              </m:e>
-            </m:d>
-          </m:e>
-        </m:func>
-      </m:oMath>
-    </w:p>
-    <w:p>
-      <w:pPr>
-        <w:pStyle w:val="Sinespaciado"/>
-        <w:rPr>
-          <w:rFonts w:eastAsiaTheme="minorEastAsia"/>
-          <w:sz w:val="28"/>
-        </w:rPr>
-      </w:pPr>
-    </w:p>
-    <w:p>
-      <w:pPr>
-        <w:pStyle w:val="Sinespaciado"/>
-        <w:rPr>
-          <w:rFonts w:eastAsiaTheme="minorEastAsia"/>
-          <w:sz w:val="28"/>
-        </w:rPr>
-      </w:pPr>
-      <m:oMathPara>
-        <m:oMath>
-          <m:func>
-            <m:funcPr>
-              <m:ctrlPr>
-                <w:rPr>
-                  <w:rFonts w:ascii="Cambria Math" w:eastAsiaTheme="minorEastAsia" w:hAnsi="Cambria Math"/>
-                  <w:i/>
-                  <w:sz w:val="28"/>
-                </w:rPr>
-              </m:ctrlPr>
-            </m:funcPr>
-            <m:fName>
-              <m:r>
-                <w:rPr>
-                  <w:rFonts w:ascii="Cambria Math" w:eastAsiaTheme="minorEastAsia" w:hAnsi="Cambria Math"/>
-                  <w:sz w:val="28"/>
-                </w:rPr>
-                <m:t>λ=</m:t>
-              </m:r>
-            </m:fName>
-            <m:e>
-              <m:r>
-                <w:rPr>
-                  <w:rFonts w:ascii="Cambria Math" w:eastAsiaTheme="minorEastAsia" w:hAnsi="Cambria Math"/>
-                  <w:sz w:val="28"/>
-                </w:rPr>
-                <m:t>4.9691°</m:t>
-              </m:r>
-            </m:e>
-          </m:func>
-        </m:oMath>
-      </m:oMathPara>
-    </w:p>
-    <w:p>
-      <w:pPr>
-        <w:pStyle w:val="Sinespaciado"/>
-        <w:rPr>
-          <w:sz w:val="24"/>
-        </w:rPr>
-      </w:pPr>
-    </w:p>
-    <w:p>
-      <w:pPr>
-        <w:pStyle w:val="Sinespaciado"/>
-        <w:rPr>
-          <w:rFonts w:eastAsiaTheme="minorEastAsia"/>
-          <w:sz w:val="24"/>
-        </w:rPr>
-      </w:pPr>
-      <m:oMath>
-        <m:sSub>
-          <m:sSubPr>
-            <m:ctrlPr>
-              <w:rPr>
-                <w:rFonts w:ascii="Cambria Math" w:hAnsi="Cambria Math"/>
-                <w:i/>
-                <w:sz w:val="28"/>
-              </w:rPr>
-            </m:ctrlPr>
-          </m:sSubPr>
-          <m:e>
-            <m:r>
-              <w:rPr>
-                <w:rFonts w:ascii="Cambria Math" w:hAnsi="Cambria Math"/>
-                <w:sz w:val="28"/>
-              </w:rPr>
-              <m:t>T</m:t>
-            </m:r>
-          </m:e>
-          <m:sub>
-            <m:r>
-              <w:rPr>
-                <w:rFonts w:ascii="Cambria Math" w:hAnsi="Cambria Math"/>
-                <w:sz w:val="28"/>
-              </w:rPr>
-              <m:t>u</m:t>
-            </m:r>
-          </m:sub>
-        </m:sSub>
-        <m:r>
-          <w:rPr>
-            <w:rFonts w:ascii="Cambria Math" w:hAnsi="Cambria Math"/>
-            <w:sz w:val="28"/>
-          </w:rPr>
-          <m:t>=</m:t>
-        </m:r>
-        <m:f>
-          <m:fPr>
-            <m:ctrlPr>
-              <w:rPr>
-                <w:rFonts w:ascii="Cambria Math" w:hAnsi="Cambria Math"/>
-                <w:i/>
-                <w:sz w:val="28"/>
-              </w:rPr>
-            </m:ctrlPr>
-          </m:fPr>
-          <m:num>
-            <m:r>
-              <w:rPr>
-                <w:rFonts w:ascii="Cambria Math" w:hAnsi="Cambria Math"/>
-                <w:sz w:val="28"/>
-              </w:rPr>
-              <m:t>F</m:t>
-            </m:r>
-            <m:sSub>
-              <m:sSubPr>
-                <m:ctrlPr>
-                  <w:rPr>
-                    <w:rFonts w:ascii="Cambria Math" w:hAnsi="Cambria Math"/>
-                    <w:i/>
-                    <w:sz w:val="28"/>
-                  </w:rPr>
-                </m:ctrlPr>
-              </m:sSubPr>
-              <m:e>
-                <m:r>
-                  <w:rPr>
-                    <w:rFonts w:ascii="Cambria Math" w:hAnsi="Cambria Math"/>
-                    <w:sz w:val="28"/>
-                  </w:rPr>
-                  <m:t>D</m:t>
-                </m:r>
-              </m:e>
-              <m:sub>
-                <m:r>
-                  <w:rPr>
-                    <w:rFonts w:ascii="Cambria Math" w:hAnsi="Cambria Math"/>
-                    <w:sz w:val="28"/>
-                  </w:rPr>
-                  <m:t>p</m:t>
-                </m:r>
-              </m:sub>
-            </m:sSub>
-          </m:num>
-          <m:den>
-            <m:r>
-              <w:rPr>
-                <w:rFonts w:ascii="Cambria Math" w:hAnsi="Cambria Math"/>
-                <w:sz w:val="28"/>
-              </w:rPr>
-              <m:t>2</m:t>
-            </m:r>
-          </m:den>
-        </m:f>
-        <m:d>
-          <m:dPr>
-            <m:begChr m:val="["/>
-            <m:endChr m:val="]"/>
-            <m:ctrlPr>
-              <w:rPr>
-                <w:rFonts w:ascii="Cambria Math" w:hAnsi="Cambria Math"/>
-                <w:i/>
-                <w:sz w:val="28"/>
-              </w:rPr>
-            </m:ctrlPr>
-          </m:dPr>
-          <m:e>
-            <m:f>
-              <m:fPr>
-                <m:ctrlPr>
-                  <w:rPr>
-                    <w:rFonts w:ascii="Cambria Math" w:hAnsi="Cambria Math"/>
-                    <w:i/>
-                    <w:sz w:val="28"/>
-                  </w:rPr>
-                </m:ctrlPr>
-              </m:fPr>
-              <m:num>
-                <m:func>
-                  <m:funcPr>
-                    <m:ctrlPr>
-                      <w:rPr>
-                        <w:rFonts w:ascii="Cambria Math" w:hAnsi="Cambria Math"/>
-                        <w:i/>
-                        <w:sz w:val="28"/>
-                      </w:rPr>
-                    </m:ctrlPr>
-                  </m:funcPr>
-                  <m:fName>
-                    <m:r>
-                      <m:rPr>
-                        <m:sty m:val="p"/>
-                      </m:rPr>
-                      <w:rPr>
-                        <w:rFonts w:ascii="Cambria Math" w:hAnsi="Cambria Math"/>
-                        <w:sz w:val="28"/>
-                      </w:rPr>
-                      <m:t>cos</m:t>
-                    </m:r>
-                  </m:fName>
-                  <m:e>
-                    <m:r>
-                      <w:rPr>
-                        <w:rFonts w:ascii="Cambria Math" w:hAnsi="Cambria Math"/>
-                        <w:sz w:val="28"/>
-                      </w:rPr>
-                      <m:t>ϕ</m:t>
-                    </m:r>
-                  </m:e>
-                </m:func>
-                <m:func>
-                  <m:funcPr>
-                    <m:ctrlPr>
-                      <w:rPr>
-                        <w:rFonts w:ascii="Cambria Math" w:hAnsi="Cambria Math"/>
-                        <w:i/>
-                        <w:sz w:val="28"/>
-                      </w:rPr>
-                    </m:ctrlPr>
-                  </m:funcPr>
-                  <m:fName>
-                    <m:r>
-                      <m:rPr>
-                        <m:sty m:val="p"/>
-                      </m:rPr>
-                      <w:rPr>
-                        <w:rFonts w:ascii="Cambria Math" w:hAnsi="Cambria Math"/>
-                        <w:sz w:val="28"/>
-                      </w:rPr>
-                      <m:t>tan</m:t>
-                    </m:r>
-                  </m:fName>
-                  <m:e>
-                    <m:r>
-                      <w:rPr>
-                        <w:rFonts w:ascii="Cambria Math" w:hAnsi="Cambria Math"/>
-                        <w:sz w:val="28"/>
-                      </w:rPr>
-                      <m:t>λ</m:t>
-                    </m:r>
-                  </m:e>
-                </m:func>
-                <m:r>
-                  <w:rPr>
-                    <w:rFonts w:ascii="Cambria Math" w:hAnsi="Cambria Math"/>
-                    <w:sz w:val="28"/>
-                  </w:rPr>
-                  <m:t>+f</m:t>
-                </m:r>
-              </m:num>
-              <m:den>
-                <m:func>
-                  <m:funcPr>
-                    <m:ctrlPr>
-                      <w:rPr>
-                        <w:rFonts w:ascii="Cambria Math" w:hAnsi="Cambria Math"/>
-                        <w:i/>
-                        <w:sz w:val="28"/>
-                      </w:rPr>
-                    </m:ctrlPr>
-                  </m:funcPr>
-                  <m:fName>
-                    <m:r>
-                      <m:rPr>
-                        <m:sty m:val="p"/>
-                      </m:rPr>
-                      <w:rPr>
-                        <w:rFonts w:ascii="Cambria Math" w:hAnsi="Cambria Math"/>
-                        <w:sz w:val="28"/>
-                      </w:rPr>
-                      <m:t>cos</m:t>
-                    </m:r>
-                  </m:fName>
-                  <m:e>
-                    <m:r>
-                      <w:rPr>
-                        <w:rFonts w:ascii="Cambria Math" w:hAnsi="Cambria Math"/>
-                        <w:sz w:val="28"/>
-                      </w:rPr>
-                      <m:t>ϕ</m:t>
-                    </m:r>
-                  </m:e>
-                </m:func>
-                <m:r>
-                  <w:rPr>
-                    <w:rFonts w:ascii="Cambria Math" w:hAnsi="Cambria Math"/>
-                    <w:sz w:val="28"/>
-                  </w:rPr>
-                  <m:t>-f</m:t>
-                </m:r>
-                <m:func>
-                  <m:funcPr>
-                    <m:ctrlPr>
-                      <w:rPr>
-                        <w:rFonts w:ascii="Cambria Math" w:hAnsi="Cambria Math"/>
-                        <w:i/>
-                        <w:sz w:val="28"/>
-                      </w:rPr>
-                    </m:ctrlPr>
-                  </m:funcPr>
-                  <m:fName>
-                    <m:r>
-                      <m:rPr>
-                        <m:sty m:val="p"/>
-                      </m:rPr>
-                      <w:rPr>
-                        <w:rFonts w:ascii="Cambria Math" w:hAnsi="Cambria Math"/>
-                        <w:sz w:val="28"/>
-                      </w:rPr>
-                      <m:t>tan</m:t>
-                    </m:r>
-                  </m:fName>
-                  <m:e>
-                    <m:r>
-                      <w:rPr>
-                        <w:rFonts w:ascii="Cambria Math" w:hAnsi="Cambria Math"/>
-                        <w:sz w:val="28"/>
-                      </w:rPr>
-                      <m:t>λ</m:t>
-                    </m:r>
-                  </m:e>
-                </m:func>
-              </m:den>
-            </m:f>
-          </m:e>
-        </m:d>
-      </m:oMath>
-      <w:r>
-        <w:rPr>
-          <w:rFonts w:eastAsiaTheme="minorEastAsia"/>
-          <w:sz w:val="24"/>
-        </w:rPr>
-        <w:t xml:space="preserve"> </w:t>
-      </w:r>
-      <w:r>
-        <w:rPr>
-          <w:rFonts w:eastAsiaTheme="minorEastAsia"/>
-          <w:sz w:val="24"/>
-        </w:rPr>
-        <w:tab/>
-        <w:t>Torque necesario para subir una carga.</w:t>
-      </w:r>
-    </w:p>
-    <w:p>
-      <w:pPr>
-        <w:pStyle w:val="Sinespaciado"/>
-        <w:rPr>
-          <w:rFonts w:eastAsiaTheme="minorEastAsia"/>
-          <w:sz w:val="24"/>
-        </w:rPr>
-      </w:pPr>
-    </w:p>
-    <w:p>
-      <w:pPr>
-        <w:pStyle w:val="Sinespaciado"/>
-        <w:rPr>
-          <w:rFonts w:eastAsiaTheme="minorEastAsia"/>
-          <w:sz w:val="24"/>
-        </w:rPr>
-      </w:pPr>
-      <w:r>
-        <w:rPr>
-          <w:rFonts w:eastAsiaTheme="minorEastAsia"/>
-          <w:sz w:val="24"/>
-        </w:rPr>
-        <w:tab/>
-      </w:r>
-      <m:oMath>
-        <m:sSub>
-          <m:sSubPr>
-            <m:ctrlPr>
-              <w:rPr>
-                <w:rFonts w:ascii="Cambria Math" w:hAnsi="Cambria Math"/>
-                <w:i/>
-                <w:sz w:val="28"/>
-              </w:rPr>
-            </m:ctrlPr>
-          </m:sSubPr>
-          <m:e>
-            <m:r>
-              <w:rPr>
-                <w:rFonts w:ascii="Cambria Math" w:hAnsi="Cambria Math"/>
-                <w:sz w:val="28"/>
-              </w:rPr>
-              <m:t>T</m:t>
-            </m:r>
-          </m:e>
-          <m:sub>
-            <m:r>
-              <w:rPr>
-                <w:rFonts w:ascii="Cambria Math" w:hAnsi="Cambria Math"/>
-                <w:sz w:val="28"/>
-              </w:rPr>
-              <m:t>u</m:t>
-            </m:r>
-          </m:sub>
-        </m:sSub>
-        <m:r>
-          <w:rPr>
-            <w:rFonts w:ascii="Cambria Math" w:hAnsi="Cambria Math"/>
-            <w:sz w:val="28"/>
-          </w:rPr>
-          <m:t>=</m:t>
-        </m:r>
-        <m:f>
-          <m:fPr>
-            <m:ctrlPr>
-              <w:rPr>
-                <w:rFonts w:ascii="Cambria Math" w:hAnsi="Cambria Math"/>
-                <w:i/>
-                <w:sz w:val="28"/>
-              </w:rPr>
-            </m:ctrlPr>
-          </m:fPr>
-          <m:num>
-            <m:r>
-              <w:rPr>
-                <w:rFonts w:ascii="Cambria Math" w:hAnsi="Cambria Math"/>
-                <w:sz w:val="28"/>
-              </w:rPr>
-              <m:t>7.02kgf*6.63956mm</m:t>
-            </m:r>
-          </m:num>
-          <m:den>
-            <m:r>
-              <w:rPr>
-                <w:rFonts w:ascii="Cambria Math" w:hAnsi="Cambria Math"/>
-                <w:sz w:val="28"/>
-              </w:rPr>
-              <m:t>2</m:t>
-            </m:r>
-          </m:den>
-        </m:f>
-        <m:d>
-          <m:dPr>
-            <m:begChr m:val="["/>
-            <m:endChr m:val="]"/>
-            <m:ctrlPr>
-              <w:rPr>
-                <w:rFonts w:ascii="Cambria Math" w:hAnsi="Cambria Math"/>
-                <w:i/>
-                <w:sz w:val="28"/>
-              </w:rPr>
-            </m:ctrlPr>
-          </m:dPr>
-          <m:e>
-            <m:f>
-              <m:fPr>
-                <m:ctrlPr>
-                  <w:rPr>
-                    <w:rFonts w:ascii="Cambria Math" w:hAnsi="Cambria Math"/>
-                    <w:i/>
-                    <w:sz w:val="28"/>
-                  </w:rPr>
-                </m:ctrlPr>
-              </m:fPr>
-              <m:num>
-                <m:func>
-                  <m:funcPr>
-                    <m:ctrlPr>
-                      <w:rPr>
-                        <w:rFonts w:ascii="Cambria Math" w:hAnsi="Cambria Math"/>
-                        <w:i/>
-                        <w:sz w:val="28"/>
-                      </w:rPr>
-                    </m:ctrlPr>
-                  </m:funcPr>
-                  <m:fName>
-                    <m:r>
-                      <m:rPr>
-                        <m:sty m:val="p"/>
-                      </m:rPr>
-                      <w:rPr>
-                        <w:rFonts w:ascii="Cambria Math" w:hAnsi="Cambria Math"/>
-                        <w:sz w:val="28"/>
-                      </w:rPr>
-                      <m:t>cos</m:t>
-                    </m:r>
-                  </m:fName>
-                  <m:e>
-                    <m:r>
-                      <w:rPr>
-                        <w:rFonts w:ascii="Cambria Math" w:hAnsi="Cambria Math"/>
-                        <w:sz w:val="28"/>
-                      </w:rPr>
-                      <m:t>(14.5)</m:t>
-                    </m:r>
-                  </m:e>
-                </m:func>
-                <m:func>
-                  <m:funcPr>
-                    <m:ctrlPr>
-                      <w:rPr>
-                        <w:rFonts w:ascii="Cambria Math" w:hAnsi="Cambria Math"/>
-                        <w:i/>
-                        <w:sz w:val="28"/>
-                      </w:rPr>
-                    </m:ctrlPr>
-                  </m:funcPr>
-                  <m:fName>
-                    <m:r>
-                      <m:rPr>
-                        <m:sty m:val="p"/>
-                      </m:rPr>
-                      <w:rPr>
-                        <w:rFonts w:ascii="Cambria Math" w:hAnsi="Cambria Math"/>
-                        <w:sz w:val="28"/>
-                      </w:rPr>
-                      <m:t>tan</m:t>
-                    </m:r>
-                  </m:fName>
-                  <m:e>
-                    <m:r>
-                      <w:rPr>
-                        <w:rFonts w:ascii="Cambria Math" w:hAnsi="Cambria Math"/>
-                        <w:sz w:val="28"/>
-                      </w:rPr>
-                      <m:t>(4.9691)</m:t>
-                    </m:r>
-                  </m:e>
-                </m:func>
-                <m:r>
-                  <w:rPr>
-                    <w:rFonts w:ascii="Cambria Math" w:hAnsi="Cambria Math"/>
-                    <w:sz w:val="28"/>
-                  </w:rPr>
-                  <m:t>+0.18</m:t>
-                </m:r>
-              </m:num>
-              <m:den>
-                <m:func>
-                  <m:funcPr>
-                    <m:ctrlPr>
-                      <w:rPr>
-                        <w:rFonts w:ascii="Cambria Math" w:hAnsi="Cambria Math"/>
-                        <w:i/>
-                        <w:sz w:val="28"/>
-                      </w:rPr>
-                    </m:ctrlPr>
-                  </m:funcPr>
-                  <m:fName>
-                    <m:r>
-                      <m:rPr>
-                        <m:sty m:val="p"/>
-                      </m:rPr>
-                      <w:rPr>
-                        <w:rFonts w:ascii="Cambria Math" w:hAnsi="Cambria Math"/>
-                        <w:sz w:val="28"/>
-                      </w:rPr>
-                      <m:t>cos</m:t>
-                    </m:r>
-                  </m:fName>
-                  <m:e>
-                    <m:r>
-                      <w:rPr>
-                        <w:rFonts w:ascii="Cambria Math" w:hAnsi="Cambria Math"/>
-                        <w:sz w:val="28"/>
-                      </w:rPr>
-                      <m:t>(14.5)</m:t>
-                    </m:r>
-                  </m:e>
-                </m:func>
-                <m:r>
-                  <w:rPr>
-                    <w:rFonts w:ascii="Cambria Math" w:hAnsi="Cambria Math"/>
-                    <w:sz w:val="28"/>
-                  </w:rPr>
-                  <m:t>-0.18</m:t>
-                </m:r>
-                <m:func>
-                  <m:funcPr>
-                    <m:ctrlPr>
-                      <w:rPr>
-                        <w:rFonts w:ascii="Cambria Math" w:hAnsi="Cambria Math"/>
-                        <w:i/>
-                        <w:sz w:val="28"/>
-                      </w:rPr>
-                    </m:ctrlPr>
-                  </m:funcPr>
-                  <m:fName>
-                    <m:r>
-                      <m:rPr>
-                        <m:sty m:val="p"/>
-                      </m:rPr>
-                      <w:rPr>
-                        <w:rFonts w:ascii="Cambria Math" w:hAnsi="Cambria Math"/>
-                        <w:sz w:val="28"/>
-                      </w:rPr>
-                      <m:t>tan</m:t>
-                    </m:r>
-                  </m:fName>
-                  <m:e>
-                    <m:r>
-                      <w:rPr>
-                        <w:rFonts w:ascii="Cambria Math" w:hAnsi="Cambria Math"/>
-                        <w:sz w:val="28"/>
-                      </w:rPr>
-                      <m:t>(4.9691)</m:t>
-                    </m:r>
-                  </m:e>
-                </m:func>
-              </m:den>
-            </m:f>
-          </m:e>
-        </m:d>
-      </m:oMath>
-    </w:p>
-    <w:p>
-      <w:pPr>
-        <w:pStyle w:val="Sinespaciado"/>
-        <w:rPr>
-          <w:rFonts w:eastAsiaTheme="minorEastAsia"/>
-          <w:sz w:val="28"/>
-        </w:rPr>
-      </w:pPr>
-      <m:oMathPara>
-        <m:oMath>
-          <m:sSub>
-            <m:sSubPr>
-              <m:ctrlPr>
-                <w:rPr>
-                  <w:rFonts w:ascii="Cambria Math" w:hAnsi="Cambria Math"/>
-                  <w:i/>
-                  <w:sz w:val="28"/>
-                </w:rPr>
-              </m:ctrlPr>
-            </m:sSubPr>
-            <m:e>
-              <m:r>
-                <w:rPr>
-                  <w:rFonts w:ascii="Cambria Math" w:hAnsi="Cambria Math"/>
-                  <w:sz w:val="28"/>
-                </w:rPr>
-                <m:t>T</m:t>
-              </m:r>
-            </m:e>
-            <m:sub>
-              <m:r>
-                <w:rPr>
-                  <w:rFonts w:ascii="Cambria Math" w:hAnsi="Cambria Math"/>
-                  <w:sz w:val="28"/>
-                </w:rPr>
-                <m:t>u</m:t>
-              </m:r>
-            </m:sub>
-          </m:sSub>
-          <m:r>
-            <w:rPr>
-              <w:rFonts w:ascii="Cambria Math" w:hAnsi="Cambria Math"/>
-              <w:sz w:val="28"/>
-            </w:rPr>
-            <m:t>=6.4636 kgf*mm</m:t>
-          </m:r>
-        </m:oMath>
-      </m:oMathPara>
-    </w:p>
-    <w:p>
-      <w:pPr>
-        <w:pStyle w:val="Sinespaciado"/>
-        <w:rPr>
-          <w:rFonts w:eastAsiaTheme="minorEastAsia"/>
-          <w:sz w:val="28"/>
-        </w:rPr>
-      </w:pPr>
-      <m:oMathPara>
-        <m:oMath>
-          <m:sSub>
-            <m:sSubPr>
-              <m:ctrlPr>
-                <w:rPr>
-                  <w:rFonts w:ascii="Cambria Math" w:hAnsi="Cambria Math"/>
-                  <w:i/>
-                  <w:sz w:val="28"/>
-                </w:rPr>
-              </m:ctrlPr>
-            </m:sSubPr>
-            <m:e>
-              <m:r>
-                <w:rPr>
-                  <w:rFonts w:ascii="Cambria Math" w:hAnsi="Cambria Math"/>
-                  <w:sz w:val="28"/>
-                </w:rPr>
-                <m:t>T</m:t>
-              </m:r>
-            </m:e>
-            <m:sub>
-              <m:r>
-                <w:rPr>
-                  <w:rFonts w:ascii="Cambria Math" w:hAnsi="Cambria Math"/>
-                  <w:sz w:val="28"/>
-                </w:rPr>
-                <m:t>u</m:t>
-              </m:r>
-            </m:sub>
-          </m:sSub>
-          <m:r>
-            <w:rPr>
-              <w:rFonts w:ascii="Cambria Math" w:hAnsi="Cambria Math"/>
-              <w:sz w:val="28"/>
-            </w:rPr>
-            <m:t>=</m:t>
-          </m:r>
-          <m:d>
-            <m:dPr>
-              <m:ctrlPr>
-                <w:rPr>
-                  <w:rFonts w:ascii="Cambria Math" w:hAnsi="Cambria Math"/>
-                  <w:i/>
-                  <w:sz w:val="28"/>
-                </w:rPr>
-              </m:ctrlPr>
-            </m:dPr>
-            <m:e>
-              <m:r>
-                <w:rPr>
-                  <w:rFonts w:ascii="Cambria Math" w:hAnsi="Cambria Math"/>
-                  <w:sz w:val="28"/>
-                </w:rPr>
-                <m:t>6.4636 kgf*mm</m:t>
-              </m:r>
-              <m:ctrlPr>
-                <w:rPr>
-                  <w:rFonts w:ascii="Cambria Math" w:eastAsiaTheme="minorEastAsia" w:hAnsi="Cambria Math"/>
-                  <w:i/>
-                  <w:sz w:val="28"/>
-                </w:rPr>
-              </m:ctrlPr>
-            </m:e>
-          </m:d>
-          <m:r>
-            <w:rPr>
-              <w:rFonts w:ascii="Cambria Math" w:eastAsiaTheme="minorEastAsia" w:hAnsi="Cambria Math"/>
-              <w:sz w:val="28"/>
-            </w:rPr>
-            <m:t>*</m:t>
-          </m:r>
-          <m:f>
-            <m:fPr>
-              <m:ctrlPr>
-                <w:rPr>
-                  <w:rFonts w:ascii="Cambria Math" w:eastAsiaTheme="minorEastAsia" w:hAnsi="Cambria Math"/>
-                  <w:i/>
-                  <w:sz w:val="28"/>
-                </w:rPr>
-              </m:ctrlPr>
-            </m:fPr>
-            <m:num>
-              <m:r>
-                <w:rPr>
-                  <w:rFonts w:ascii="Cambria Math" w:eastAsiaTheme="minorEastAsia" w:hAnsi="Cambria Math"/>
-                  <w:sz w:val="28"/>
-                </w:rPr>
-                <m:t>1cm</m:t>
-              </m:r>
-            </m:num>
-            <m:den>
-              <m:r>
-                <w:rPr>
-                  <w:rFonts w:ascii="Cambria Math" w:eastAsiaTheme="minorEastAsia" w:hAnsi="Cambria Math"/>
-                  <w:sz w:val="28"/>
-                </w:rPr>
-                <m:t>10mm</m:t>
-              </m:r>
-            </m:den>
-          </m:f>
-          <m:r>
-            <w:rPr>
-              <w:rFonts w:ascii="Cambria Math" w:eastAsiaTheme="minorEastAsia" w:hAnsi="Cambria Math"/>
-              <w:sz w:val="28"/>
-            </w:rPr>
-            <m:t>*</m:t>
-          </m:r>
-          <m:f>
-            <m:fPr>
-              <m:ctrlPr>
-                <w:rPr>
-                  <w:rFonts w:ascii="Cambria Math" w:eastAsiaTheme="minorEastAsia" w:hAnsi="Cambria Math"/>
-                  <w:i/>
-                  <w:sz w:val="28"/>
-                </w:rPr>
-              </m:ctrlPr>
-            </m:fPr>
-            <m:num>
-              <m:r>
-                <w:rPr>
-                  <w:rFonts w:ascii="Cambria Math" w:eastAsiaTheme="minorEastAsia" w:hAnsi="Cambria Math"/>
-                  <w:sz w:val="28"/>
-                </w:rPr>
-                <m:t>9.81N</m:t>
-              </m:r>
-            </m:num>
-            <m:den>
-              <m:r>
-                <w:rPr>
-                  <w:rFonts w:ascii="Cambria Math" w:eastAsiaTheme="minorEastAsia" w:hAnsi="Cambria Math"/>
-                  <w:sz w:val="28"/>
-                </w:rPr>
-                <m:t>1kgf</m:t>
-              </m:r>
-            </m:den>
-          </m:f>
-        </m:oMath>
-      </m:oMathPara>
-    </w:p>
-    <w:p>
-      <w:pPr>
-        <w:pStyle w:val="Sinespaciado"/>
-        <w:rPr>
-          <w:rFonts w:eastAsiaTheme="minorEastAsia"/>
-          <w:sz w:val="28"/>
-        </w:rPr>
-      </w:pPr>
-      <m:oMathPara>
-        <m:oMath>
-          <m:sSub>
-            <m:sSubPr>
-              <m:ctrlPr>
-                <w:rPr>
-                  <w:rFonts w:ascii="Cambria Math" w:hAnsi="Cambria Math"/>
-                  <w:i/>
-                  <w:sz w:val="28"/>
-                </w:rPr>
-              </m:ctrlPr>
-            </m:sSubPr>
-            <m:e>
-              <m:r>
-                <w:rPr>
-                  <w:rFonts w:ascii="Cambria Math" w:hAnsi="Cambria Math"/>
-                  <w:sz w:val="28"/>
-                </w:rPr>
-                <m:t>T</m:t>
-              </m:r>
-            </m:e>
-            <m:sub>
-              <m:r>
-                <w:rPr>
-                  <w:rFonts w:ascii="Cambria Math" w:hAnsi="Cambria Math"/>
-                  <w:sz w:val="28"/>
-                </w:rPr>
-                <m:t>u</m:t>
-              </m:r>
-            </m:sub>
-          </m:sSub>
-          <m:r>
-            <w:rPr>
-              <w:rFonts w:ascii="Cambria Math" w:hAnsi="Cambria Math"/>
-              <w:sz w:val="28"/>
-            </w:rPr>
-            <m:t>=6.3408 N*cm</m:t>
-          </m:r>
-        </m:oMath>
-      </m:oMathPara>
-    </w:p>
-    <w:p>
-      <w:pPr>
-        <w:pStyle w:val="Sinespaciado"/>
-        <w:rPr>
-          <w:sz w:val="24"/>
-        </w:rPr>
-      </w:pPr>
-    </w:p>
-    <w:p>
-      <w:pPr>
-        <w:pStyle w:val="Sinespaciado"/>
-        <w:rPr>
-          <w:sz w:val="24"/>
-        </w:rPr>
-      </w:pPr>
-      <w:r>
-        <w:rPr>
-          <w:sz w:val="24"/>
-        </w:rPr>
-        <w:t>Torque requerido para bajar una carga.</w:t>
-      </w:r>
-    </w:p>
-    <w:p>
-      <w:pPr>
-        <w:pStyle w:val="Sinespaciado"/>
-        <w:rPr>
-          <w:sz w:val="24"/>
-        </w:rPr>
-      </w:pPr>
-    </w:p>
-    <w:p>
-      <w:pPr>
-        <w:pStyle w:val="Sinespaciado"/>
-        <w:rPr>
-          <w:rFonts w:eastAsiaTheme="minorEastAsia"/>
-          <w:sz w:val="24"/>
-        </w:rPr>
-      </w:pPr>
-      <m:oMath>
-        <m:sSub>
-          <m:sSubPr>
-            <m:ctrlPr>
-              <w:rPr>
-                <w:rFonts w:ascii="Cambria Math" w:hAnsi="Cambria Math"/>
-                <w:i/>
-                <w:sz w:val="28"/>
-              </w:rPr>
-            </m:ctrlPr>
-          </m:sSubPr>
-          <m:e>
-            <m:r>
-              <w:rPr>
-                <w:rFonts w:ascii="Cambria Math" w:hAnsi="Cambria Math"/>
-                <w:sz w:val="28"/>
-              </w:rPr>
-              <m:t>T</m:t>
-            </m:r>
-          </m:e>
-          <m:sub>
-            <m:r>
-              <w:rPr>
-                <w:rFonts w:ascii="Cambria Math" w:hAnsi="Cambria Math"/>
-                <w:sz w:val="28"/>
-              </w:rPr>
-              <m:t>d</m:t>
-            </m:r>
-          </m:sub>
-        </m:sSub>
-        <m:r>
-          <w:rPr>
-            <w:rFonts w:ascii="Cambria Math" w:hAnsi="Cambria Math"/>
-            <w:sz w:val="28"/>
-          </w:rPr>
-          <m:t>=</m:t>
-        </m:r>
-        <m:f>
-          <m:fPr>
-            <m:ctrlPr>
-              <w:rPr>
-                <w:rFonts w:ascii="Cambria Math" w:hAnsi="Cambria Math"/>
-                <w:i/>
-                <w:sz w:val="28"/>
-              </w:rPr>
-            </m:ctrlPr>
-          </m:fPr>
-          <m:num>
-            <m:r>
-              <w:rPr>
-                <w:rFonts w:ascii="Cambria Math" w:hAnsi="Cambria Math"/>
-                <w:sz w:val="28"/>
-              </w:rPr>
-              <m:t>F</m:t>
-            </m:r>
-            <m:sSub>
-              <m:sSubPr>
-                <m:ctrlPr>
-                  <w:rPr>
-                    <w:rFonts w:ascii="Cambria Math" w:hAnsi="Cambria Math"/>
-                    <w:i/>
-                    <w:sz w:val="28"/>
-                  </w:rPr>
-                </m:ctrlPr>
-              </m:sSubPr>
-              <m:e>
-                <m:r>
-                  <w:rPr>
-                    <w:rFonts w:ascii="Cambria Math" w:hAnsi="Cambria Math"/>
-                    <w:sz w:val="28"/>
-                  </w:rPr>
-                  <m:t>D</m:t>
-                </m:r>
-              </m:e>
-              <m:sub>
-                <m:r>
-                  <w:rPr>
-                    <w:rFonts w:ascii="Cambria Math" w:hAnsi="Cambria Math"/>
-                    <w:sz w:val="28"/>
-                  </w:rPr>
-                  <m:t>p</m:t>
-                </m:r>
-              </m:sub>
-            </m:sSub>
-          </m:num>
-          <m:den>
-            <m:r>
-              <w:rPr>
-                <w:rFonts w:ascii="Cambria Math" w:hAnsi="Cambria Math"/>
-                <w:sz w:val="28"/>
-              </w:rPr>
-              <m:t>2</m:t>
-            </m:r>
-          </m:den>
-        </m:f>
-        <m:d>
-          <m:dPr>
-            <m:begChr m:val="["/>
-            <m:endChr m:val="]"/>
-            <m:ctrlPr>
-              <w:rPr>
-                <w:rFonts w:ascii="Cambria Math" w:hAnsi="Cambria Math"/>
-                <w:i/>
-                <w:sz w:val="28"/>
-              </w:rPr>
-            </m:ctrlPr>
-          </m:dPr>
-          <m:e>
-            <m:f>
-              <m:fPr>
-                <m:ctrlPr>
-                  <w:rPr>
-                    <w:rFonts w:ascii="Cambria Math" w:hAnsi="Cambria Math"/>
-                    <w:i/>
-                    <w:sz w:val="28"/>
-                  </w:rPr>
-                </m:ctrlPr>
-              </m:fPr>
-              <m:num>
-                <m:r>
-                  <w:rPr>
-                    <w:rFonts w:ascii="Cambria Math" w:hAnsi="Cambria Math"/>
-                    <w:sz w:val="28"/>
-                  </w:rPr>
-                  <m:t>f-</m:t>
-                </m:r>
-                <m:func>
-                  <m:funcPr>
-                    <m:ctrlPr>
-                      <w:rPr>
-                        <w:rFonts w:ascii="Cambria Math" w:hAnsi="Cambria Math"/>
-                        <w:i/>
-                        <w:sz w:val="28"/>
-                      </w:rPr>
-                    </m:ctrlPr>
-                  </m:funcPr>
-                  <m:fName>
-                    <m:r>
-                      <m:rPr>
-                        <m:sty m:val="p"/>
-                      </m:rPr>
-                      <w:rPr>
-                        <w:rFonts w:ascii="Cambria Math" w:hAnsi="Cambria Math"/>
-                        <w:sz w:val="28"/>
-                      </w:rPr>
-                      <m:t>cos</m:t>
-                    </m:r>
-                  </m:fName>
-                  <m:e>
-                    <m:r>
-                      <w:rPr>
-                        <w:rFonts w:ascii="Cambria Math" w:hAnsi="Cambria Math"/>
-                        <w:sz w:val="28"/>
-                      </w:rPr>
-                      <m:t>ϕ</m:t>
-                    </m:r>
-                  </m:e>
-                </m:func>
-                <m:func>
-                  <m:funcPr>
-                    <m:ctrlPr>
-                      <w:rPr>
-                        <w:rFonts w:ascii="Cambria Math" w:hAnsi="Cambria Math"/>
-                        <w:i/>
-                        <w:sz w:val="28"/>
-                      </w:rPr>
-                    </m:ctrlPr>
-                  </m:funcPr>
-                  <m:fName>
-                    <m:r>
-                      <m:rPr>
-                        <m:sty m:val="p"/>
-                      </m:rPr>
-                      <w:rPr>
-                        <w:rFonts w:ascii="Cambria Math" w:hAnsi="Cambria Math"/>
-                        <w:sz w:val="28"/>
-                      </w:rPr>
-                      <m:t>tan</m:t>
-                    </m:r>
-                  </m:fName>
-                  <m:e>
-                    <m:r>
-                      <w:rPr>
-                        <w:rFonts w:ascii="Cambria Math" w:hAnsi="Cambria Math"/>
-                        <w:sz w:val="28"/>
-                      </w:rPr>
-                      <m:t>λ</m:t>
-                    </m:r>
-                  </m:e>
-                </m:func>
-              </m:num>
-              <m:den>
-                <m:func>
-                  <m:funcPr>
-                    <m:ctrlPr>
-                      <w:rPr>
-                        <w:rFonts w:ascii="Cambria Math" w:hAnsi="Cambria Math"/>
-                        <w:i/>
-                        <w:sz w:val="28"/>
-                      </w:rPr>
-                    </m:ctrlPr>
-                  </m:funcPr>
-                  <m:fName>
-                    <m:r>
-                      <m:rPr>
-                        <m:sty m:val="p"/>
-                      </m:rPr>
-                      <w:rPr>
-                        <w:rFonts w:ascii="Cambria Math" w:hAnsi="Cambria Math"/>
-                        <w:sz w:val="28"/>
-                      </w:rPr>
-                      <m:t>cos</m:t>
-                    </m:r>
-                  </m:fName>
-                  <m:e>
-                    <m:r>
-                      <w:rPr>
-                        <w:rFonts w:ascii="Cambria Math" w:hAnsi="Cambria Math"/>
-                        <w:sz w:val="28"/>
-                      </w:rPr>
-                      <m:t>ϕ</m:t>
-                    </m:r>
-                  </m:e>
-                </m:func>
-                <m:r>
-                  <w:rPr>
-                    <w:rFonts w:ascii="Cambria Math" w:hAnsi="Cambria Math"/>
-                    <w:sz w:val="28"/>
-                  </w:rPr>
-                  <m:t>+f</m:t>
-                </m:r>
-                <m:func>
-                  <m:funcPr>
-                    <m:ctrlPr>
-                      <w:rPr>
-                        <w:rFonts w:ascii="Cambria Math" w:hAnsi="Cambria Math"/>
-                        <w:i/>
-                        <w:sz w:val="28"/>
-                      </w:rPr>
-                    </m:ctrlPr>
-                  </m:funcPr>
-                  <m:fName>
-                    <m:r>
-                      <m:rPr>
-                        <m:sty m:val="p"/>
-                      </m:rPr>
-                      <w:rPr>
-                        <w:rFonts w:ascii="Cambria Math" w:hAnsi="Cambria Math"/>
-                        <w:sz w:val="28"/>
-                      </w:rPr>
-                      <m:t>tan</m:t>
-                    </m:r>
-                  </m:fName>
-                  <m:e>
-                    <m:r>
-                      <w:rPr>
-                        <w:rFonts w:ascii="Cambria Math" w:hAnsi="Cambria Math"/>
-                        <w:sz w:val="28"/>
-                      </w:rPr>
-                      <m:t>λ</m:t>
-                    </m:r>
-                  </m:e>
-                </m:func>
-              </m:den>
-            </m:f>
-          </m:e>
-        </m:d>
-      </m:oMath>
-      <w:r>
-        <w:rPr>
-          <w:rFonts w:eastAsiaTheme="minorEastAsia"/>
-          <w:sz w:val="24"/>
-        </w:rPr>
-        <w:t xml:space="preserve"> </w:t>
-      </w:r>
-      <w:r>
-        <w:rPr>
-          <w:rFonts w:eastAsiaTheme="minorEastAsia"/>
-          <w:sz w:val="24"/>
-        </w:rPr>
-        <w:tab/>
-        <w:t>Torque necesario para bajar una carga</w:t>
-      </w:r>
-    </w:p>
-    <w:p>
-      <w:pPr>
-        <w:pStyle w:val="Sinespaciado"/>
-        <w:rPr>
-          <w:rFonts w:eastAsiaTheme="minorEastAsia"/>
-          <w:sz w:val="24"/>
-        </w:rPr>
-      </w:pPr>
-    </w:p>
-    <w:p>
-      <w:pPr>
-        <w:pStyle w:val="Sinespaciado"/>
-        <w:rPr>
-          <w:rFonts w:eastAsiaTheme="minorEastAsia"/>
-          <w:sz w:val="24"/>
-        </w:rPr>
-      </w:pPr>
-      <w:r>
-        <w:rPr>
-          <w:rFonts w:eastAsiaTheme="minorEastAsia"/>
-          <w:sz w:val="24"/>
-        </w:rPr>
-        <w:tab/>
-      </w:r>
-      <m:oMath>
-        <m:sSub>
-          <m:sSubPr>
-            <m:ctrlPr>
-              <w:rPr>
-                <w:rFonts w:ascii="Cambria Math" w:hAnsi="Cambria Math"/>
-                <w:i/>
-                <w:sz w:val="28"/>
-              </w:rPr>
-            </m:ctrlPr>
-          </m:sSubPr>
-          <m:e>
-            <m:r>
-              <w:rPr>
-                <w:rFonts w:ascii="Cambria Math" w:hAnsi="Cambria Math"/>
-                <w:sz w:val="28"/>
-              </w:rPr>
-              <m:t>T</m:t>
-            </m:r>
-          </m:e>
-          <m:sub>
-            <m:r>
-              <w:rPr>
-                <w:rFonts w:ascii="Cambria Math" w:hAnsi="Cambria Math"/>
-                <w:sz w:val="28"/>
-              </w:rPr>
-              <m:t>d</m:t>
-            </m:r>
-          </m:sub>
-        </m:sSub>
-        <m:r>
-          <w:rPr>
-            <w:rFonts w:ascii="Cambria Math" w:hAnsi="Cambria Math"/>
-            <w:sz w:val="28"/>
-          </w:rPr>
-          <m:t>=</m:t>
-        </m:r>
-        <m:f>
-          <m:fPr>
-            <m:ctrlPr>
-              <w:rPr>
-                <w:rFonts w:ascii="Cambria Math" w:hAnsi="Cambria Math"/>
-                <w:i/>
-                <w:sz w:val="28"/>
-              </w:rPr>
-            </m:ctrlPr>
-          </m:fPr>
-          <m:num>
-            <m:r>
-              <w:rPr>
-                <w:rFonts w:ascii="Cambria Math" w:hAnsi="Cambria Math"/>
-                <w:sz w:val="28"/>
-              </w:rPr>
-              <m:t>7.02kgf*6.63956mm</m:t>
-            </m:r>
-          </m:num>
-          <m:den>
-            <m:r>
-              <w:rPr>
-                <w:rFonts w:ascii="Cambria Math" w:hAnsi="Cambria Math"/>
-                <w:sz w:val="28"/>
-              </w:rPr>
-              <m:t>2</m:t>
-            </m:r>
-          </m:den>
-        </m:f>
-        <m:d>
-          <m:dPr>
-            <m:begChr m:val="["/>
-            <m:endChr m:val="]"/>
-            <m:ctrlPr>
-              <w:rPr>
-                <w:rFonts w:ascii="Cambria Math" w:hAnsi="Cambria Math"/>
-                <w:i/>
-                <w:sz w:val="28"/>
-              </w:rPr>
-            </m:ctrlPr>
-          </m:dPr>
-          <m:e>
-            <m:f>
-              <m:fPr>
-                <m:ctrlPr>
-                  <w:rPr>
-                    <w:rFonts w:ascii="Cambria Math" w:hAnsi="Cambria Math"/>
-                    <w:i/>
-                    <w:sz w:val="28"/>
-                  </w:rPr>
-                </m:ctrlPr>
-              </m:fPr>
-              <m:num>
-                <m:func>
-                  <m:funcPr>
-                    <m:ctrlPr>
-                      <w:rPr>
-                        <w:rFonts w:ascii="Cambria Math" w:hAnsi="Cambria Math"/>
-                        <w:i/>
-                        <w:sz w:val="28"/>
-                      </w:rPr>
-                    </m:ctrlPr>
-                  </m:funcPr>
-                  <m:fName>
-                    <m:r>
-                      <m:rPr>
-                        <m:sty m:val="p"/>
-                      </m:rPr>
-                      <w:rPr>
-                        <w:rFonts w:ascii="Cambria Math" w:hAnsi="Cambria Math"/>
-                        <w:sz w:val="28"/>
-                      </w:rPr>
-                      <m:t>0.18-cos</m:t>
-                    </m:r>
-                  </m:fName>
-                  <m:e>
-                    <m:r>
-                      <w:rPr>
-                        <w:rFonts w:ascii="Cambria Math" w:hAnsi="Cambria Math"/>
-                        <w:sz w:val="28"/>
-                      </w:rPr>
-                      <m:t>(14.5)</m:t>
-                    </m:r>
-                  </m:e>
-                </m:func>
-                <m:func>
-                  <m:funcPr>
-                    <m:ctrlPr>
-                      <w:rPr>
-                        <w:rFonts w:ascii="Cambria Math" w:hAnsi="Cambria Math"/>
-                        <w:i/>
-                        <w:sz w:val="28"/>
-                      </w:rPr>
-                    </m:ctrlPr>
-                  </m:funcPr>
-                  <m:fName>
-                    <m:r>
-                      <m:rPr>
-                        <m:sty m:val="p"/>
-                      </m:rPr>
-                      <w:rPr>
-                        <w:rFonts w:ascii="Cambria Math" w:hAnsi="Cambria Math"/>
-                        <w:sz w:val="28"/>
-                      </w:rPr>
-                      <m:t>tan</m:t>
-                    </m:r>
-                  </m:fName>
-                  <m:e>
-                    <m:r>
-                      <w:rPr>
-                        <w:rFonts w:ascii="Cambria Math" w:hAnsi="Cambria Math"/>
-                        <w:sz w:val="28"/>
-                      </w:rPr>
-                      <m:t>(4.9691)</m:t>
-                    </m:r>
-                  </m:e>
-                </m:func>
-              </m:num>
-              <m:den>
-                <m:func>
-                  <m:funcPr>
-                    <m:ctrlPr>
-                      <w:rPr>
-                        <w:rFonts w:ascii="Cambria Math" w:hAnsi="Cambria Math"/>
-                        <w:i/>
-                        <w:sz w:val="28"/>
-                      </w:rPr>
-                    </m:ctrlPr>
-                  </m:funcPr>
-                  <m:fName>
-                    <m:r>
-                      <m:rPr>
-                        <m:sty m:val="p"/>
-                      </m:rPr>
-                      <w:rPr>
-                        <w:rFonts w:ascii="Cambria Math" w:hAnsi="Cambria Math"/>
-                        <w:sz w:val="28"/>
-                      </w:rPr>
-                      <m:t>cos</m:t>
-                    </m:r>
-                  </m:fName>
-                  <m:e>
-                    <m:r>
-                      <w:rPr>
-                        <w:rFonts w:ascii="Cambria Math" w:hAnsi="Cambria Math"/>
-                        <w:sz w:val="28"/>
-                      </w:rPr>
-                      <m:t>(14.5)</m:t>
-                    </m:r>
-                  </m:e>
-                </m:func>
-                <m:r>
-                  <w:rPr>
-                    <w:rFonts w:ascii="Cambria Math" w:hAnsi="Cambria Math"/>
-                    <w:sz w:val="28"/>
-                  </w:rPr>
-                  <m:t>+0.18</m:t>
-                </m:r>
-                <m:func>
-                  <m:funcPr>
-                    <m:ctrlPr>
-                      <w:rPr>
-                        <w:rFonts w:ascii="Cambria Math" w:hAnsi="Cambria Math"/>
-                        <w:i/>
-                        <w:sz w:val="28"/>
-                      </w:rPr>
-                    </m:ctrlPr>
-                  </m:funcPr>
-                  <m:fName>
-                    <m:r>
-                      <m:rPr>
-                        <m:sty m:val="p"/>
-                      </m:rPr>
-                      <w:rPr>
-                        <w:rFonts w:ascii="Cambria Math" w:hAnsi="Cambria Math"/>
-                        <w:sz w:val="28"/>
-                      </w:rPr>
-                      <m:t>tan</m:t>
-                    </m:r>
-                  </m:fName>
-                  <m:e>
-                    <m:r>
-                      <w:rPr>
-                        <w:rFonts w:ascii="Cambria Math" w:hAnsi="Cambria Math"/>
-                        <w:sz w:val="28"/>
-                      </w:rPr>
-                      <m:t>(4.9691)</m:t>
-                    </m:r>
-                  </m:e>
-                </m:func>
-              </m:den>
-            </m:f>
-          </m:e>
-        </m:d>
-      </m:oMath>
-    </w:p>
-    <w:p>
-      <w:pPr>
-        <w:pStyle w:val="Sinespaciado"/>
-        <w:rPr>
-          <w:rFonts w:eastAsiaTheme="minorEastAsia"/>
-          <w:sz w:val="28"/>
-        </w:rPr>
-      </w:pPr>
-    </w:p>
-    <w:p>
-      <w:pPr>
-        <w:pStyle w:val="Sinespaciado"/>
-        <w:rPr>
-          <w:rFonts w:eastAsiaTheme="minorEastAsia"/>
-          <w:sz w:val="28"/>
-        </w:rPr>
-      </w:pPr>
-      <m:oMathPara>
-        <m:oMath>
-          <m:sSub>
-            <m:sSubPr>
-              <m:ctrlPr>
-                <w:rPr>
-                  <w:rFonts w:ascii="Cambria Math" w:hAnsi="Cambria Math"/>
-                  <w:i/>
-                  <w:sz w:val="28"/>
-                </w:rPr>
-              </m:ctrlPr>
-            </m:sSubPr>
-            <m:e>
-              <m:r>
-                <w:rPr>
-                  <w:rFonts w:ascii="Cambria Math" w:hAnsi="Cambria Math"/>
-                  <w:sz w:val="28"/>
-                </w:rPr>
-                <m:t>T</m:t>
-              </m:r>
-            </m:e>
-            <m:sub>
-              <m:r>
-                <w:rPr>
-                  <w:rFonts w:ascii="Cambria Math" w:hAnsi="Cambria Math"/>
-                  <w:sz w:val="28"/>
-                </w:rPr>
-                <m:t>d</m:t>
-              </m:r>
-            </m:sub>
-          </m:sSub>
-          <m:r>
-            <w:rPr>
-              <w:rFonts w:ascii="Cambria Math" w:hAnsi="Cambria Math"/>
-              <w:sz w:val="28"/>
-            </w:rPr>
-            <m:t>=2.2700 kgf*mm</m:t>
-          </m:r>
-        </m:oMath>
-      </m:oMathPara>
-    </w:p>
-    <w:p>
-      <w:pPr>
-        <w:pStyle w:val="Sinespaciado"/>
-        <w:rPr>
-          <w:rFonts w:eastAsiaTheme="minorEastAsia"/>
-          <w:sz w:val="28"/>
-        </w:rPr>
-      </w:pPr>
-      <m:oMathPara>
-        <m:oMath>
-          <m:sSub>
-            <m:sSubPr>
-              <m:ctrlPr>
-                <w:rPr>
-                  <w:rFonts w:ascii="Cambria Math" w:hAnsi="Cambria Math"/>
-                  <w:i/>
-                  <w:sz w:val="28"/>
-                </w:rPr>
-              </m:ctrlPr>
-            </m:sSubPr>
-            <m:e>
-              <m:r>
-                <w:rPr>
-                  <w:rFonts w:ascii="Cambria Math" w:hAnsi="Cambria Math"/>
-                  <w:sz w:val="28"/>
-                </w:rPr>
-                <m:t>T</m:t>
-              </m:r>
-            </m:e>
-            <m:sub>
-              <m:r>
-                <w:rPr>
-                  <w:rFonts w:ascii="Cambria Math" w:hAnsi="Cambria Math"/>
-                  <w:sz w:val="28"/>
-                </w:rPr>
-                <m:t>d</m:t>
-              </m:r>
-            </m:sub>
-          </m:sSub>
-          <m:r>
-            <w:rPr>
-              <w:rFonts w:ascii="Cambria Math" w:hAnsi="Cambria Math"/>
-              <w:sz w:val="28"/>
-            </w:rPr>
-            <m:t>=</m:t>
-          </m:r>
-          <m:d>
-            <m:dPr>
-              <m:ctrlPr>
-                <w:rPr>
-                  <w:rFonts w:ascii="Cambria Math" w:hAnsi="Cambria Math"/>
-                  <w:i/>
-                  <w:sz w:val="28"/>
-                </w:rPr>
-              </m:ctrlPr>
-            </m:dPr>
-            <m:e>
-              <m:r>
-                <w:rPr>
-                  <w:rFonts w:ascii="Cambria Math" w:hAnsi="Cambria Math"/>
-                  <w:sz w:val="28"/>
-                </w:rPr>
-                <m:t xml:space="preserve"> 2.2700 kgf*mm</m:t>
-              </m:r>
-              <m:ctrlPr>
-                <w:rPr>
-                  <w:rFonts w:ascii="Cambria Math" w:eastAsiaTheme="minorEastAsia" w:hAnsi="Cambria Math"/>
-                  <w:i/>
-                  <w:sz w:val="28"/>
-                </w:rPr>
-              </m:ctrlPr>
-            </m:e>
-          </m:d>
-          <m:r>
-            <w:rPr>
-              <w:rFonts w:ascii="Cambria Math" w:eastAsiaTheme="minorEastAsia" w:hAnsi="Cambria Math"/>
-              <w:sz w:val="28"/>
-            </w:rPr>
-            <m:t>*</m:t>
-          </m:r>
-          <m:f>
-            <m:fPr>
-              <m:ctrlPr>
-                <w:rPr>
-                  <w:rFonts w:ascii="Cambria Math" w:eastAsiaTheme="minorEastAsia" w:hAnsi="Cambria Math"/>
-                  <w:i/>
-                  <w:sz w:val="28"/>
-                </w:rPr>
-              </m:ctrlPr>
-            </m:fPr>
-            <m:num>
-              <m:r>
-                <w:rPr>
-                  <w:rFonts w:ascii="Cambria Math" w:eastAsiaTheme="minorEastAsia" w:hAnsi="Cambria Math"/>
-                  <w:sz w:val="28"/>
-                </w:rPr>
-                <m:t>1cm</m:t>
-              </m:r>
-            </m:num>
-            <m:den>
-              <m:r>
-                <w:rPr>
-                  <w:rFonts w:ascii="Cambria Math" w:eastAsiaTheme="minorEastAsia" w:hAnsi="Cambria Math"/>
-                  <w:sz w:val="28"/>
-                </w:rPr>
-                <m:t>10mm</m:t>
-              </m:r>
-            </m:den>
-          </m:f>
-          <m:r>
-            <w:rPr>
-              <w:rFonts w:ascii="Cambria Math" w:eastAsiaTheme="minorEastAsia" w:hAnsi="Cambria Math"/>
-              <w:sz w:val="28"/>
-            </w:rPr>
-            <m:t>*</m:t>
-          </m:r>
-          <m:f>
-            <m:fPr>
-              <m:ctrlPr>
-                <w:rPr>
-                  <w:rFonts w:ascii="Cambria Math" w:eastAsiaTheme="minorEastAsia" w:hAnsi="Cambria Math"/>
-                  <w:i/>
-                  <w:sz w:val="28"/>
-                </w:rPr>
-              </m:ctrlPr>
-            </m:fPr>
-            <m:num>
-              <m:r>
-                <w:rPr>
-                  <w:rFonts w:ascii="Cambria Math" w:eastAsiaTheme="minorEastAsia" w:hAnsi="Cambria Math"/>
-                  <w:sz w:val="28"/>
-                </w:rPr>
-                <m:t>9.81N</m:t>
-              </m:r>
-            </m:num>
-            <m:den>
-              <m:r>
-                <w:rPr>
-                  <w:rFonts w:ascii="Cambria Math" w:eastAsiaTheme="minorEastAsia" w:hAnsi="Cambria Math"/>
-                  <w:sz w:val="28"/>
-                </w:rPr>
-                <m:t>1kgf</m:t>
-              </m:r>
-            </m:den>
-          </m:f>
-        </m:oMath>
-      </m:oMathPara>
-    </w:p>
-    <w:p>
-      <w:pPr>
-        <w:pStyle w:val="Sinespaciado"/>
-        <w:rPr>
-          <w:rFonts w:eastAsiaTheme="minorEastAsia"/>
-          <w:sz w:val="28"/>
-        </w:rPr>
-      </w:pPr>
-      <m:oMathPara>
-        <m:oMath>
-          <m:sSub>
-            <m:sSubPr>
-              <m:ctrlPr>
-                <w:rPr>
-                  <w:rFonts w:ascii="Cambria Math" w:hAnsi="Cambria Math"/>
-                  <w:i/>
-                  <w:sz w:val="28"/>
-                </w:rPr>
-              </m:ctrlPr>
-            </m:sSubPr>
-            <m:e>
-              <m:r>
-                <w:rPr>
-                  <w:rFonts w:ascii="Cambria Math" w:hAnsi="Cambria Math"/>
-                  <w:sz w:val="28"/>
-                </w:rPr>
-                <m:t>T</m:t>
-              </m:r>
-            </m:e>
-            <m:sub>
-              <m:r>
-                <w:rPr>
-                  <w:rFonts w:ascii="Cambria Math" w:hAnsi="Cambria Math"/>
-                  <w:sz w:val="28"/>
-                </w:rPr>
-                <m:t>d</m:t>
-              </m:r>
-            </m:sub>
-          </m:sSub>
-          <m:r>
-            <w:rPr>
-              <w:rFonts w:ascii="Cambria Math" w:hAnsi="Cambria Math"/>
-              <w:sz w:val="28"/>
-            </w:rPr>
-            <m:t>=2.2269 N*cm</m:t>
-          </m:r>
-        </m:oMath>
-      </m:oMathPara>
-    </w:p>
-    <w:p>
-      <w:pPr>
-        <w:pStyle w:val="Sinespaciado"/>
-        <w:rPr>
-          <w:sz w:val="24"/>
-        </w:rPr>
-      </w:pPr>
     </w:p>
     <w:p/>
     <w:sectPr>
@@ -28654,7 +26312,7 @@
 </file>
 
 <file path=word/styles.xml><?xml version="1.0" encoding="utf-8"?>
-<w:styles xmlns:mc="http://schemas.openxmlformats.org/markup-compatibility/2006" xmlns:r="http://schemas.openxmlformats.org/officeDocument/2006/relationships" xmlns:w="http://schemas.openxmlformats.org/wordprocessingml/2006/main" xmlns:w14="http://schemas.microsoft.com/office/word/2010/wordml" xmlns:w15="http://schemas.microsoft.com/office/word/2012/wordml" mc:Ignorable="w14 w15">
+<w:styles xmlns:mc="http://schemas.openxmlformats.org/markup-compatibility/2006" xmlns:r="http://schemas.openxmlformats.org/officeDocument/2006/relationships" xmlns:w="http://schemas.openxmlformats.org/wordprocessingml/2006/main" xmlns:w14="http://schemas.microsoft.com/office/word/2010/wordml" xmlns:w15="http://schemas.microsoft.com/office/word/2012/wordml" xmlns:w16cid="http://schemas.microsoft.com/office/word/2016/wordml/cid" xmlns:w16se="http://schemas.microsoft.com/office/word/2015/wordml/symex" mc:Ignorable="w14 w15 w16se w16cid">
   <w:docDefaults>
     <w:rPrDefault>
       <w:rPr>
@@ -28670,7 +26328,7 @@
       </w:pPr>
     </w:pPrDefault>
   </w:docDefaults>
-  <w:latentStyles w:defLockedState="0" w:defUIPriority="99" w:defSemiHidden="0" w:defUnhideWhenUsed="0" w:defQFormat="0" w:count="371">
+  <w:latentStyles w:defLockedState="0" w:defUIPriority="99" w:defSemiHidden="0" w:defUnhideWhenUsed="0" w:defQFormat="0" w:count="376">
     <w:lsdException w:name="Normal" w:uiPriority="0" w:qFormat="1"/>
     <w:lsdException w:name="heading 1" w:uiPriority="9" w:qFormat="1"/>
     <w:lsdException w:name="heading 2" w:semiHidden="1" w:uiPriority="9" w:unhideWhenUsed="1" w:qFormat="1"/>
@@ -28776,7 +26434,6 @@
     <w:lsdException w:name="HTML Sample" w:semiHidden="1" w:unhideWhenUsed="1"/>
     <w:lsdException w:name="HTML Typewriter" w:semiHidden="1" w:unhideWhenUsed="1"/>
     <w:lsdException w:name="HTML Variable" w:semiHidden="1" w:unhideWhenUsed="1"/>
-    <w:lsdException w:name="Normal Table" w:semiHidden="1" w:unhideWhenUsed="1"/>
     <w:lsdException w:name="annotation subject" w:semiHidden="1" w:unhideWhenUsed="1"/>
     <w:lsdException w:name="No List" w:semiHidden="1" w:unhideWhenUsed="1"/>
     <w:lsdException w:name="Outline List 1" w:semiHidden="1" w:unhideWhenUsed="1"/>
@@ -28819,11 +26476,8 @@
     <w:lsdException w:name="Table Contemporary" w:semiHidden="1" w:unhideWhenUsed="1"/>
     <w:lsdException w:name="Table Elegant" w:semiHidden="1" w:unhideWhenUsed="1"/>
     <w:lsdException w:name="Table Professional" w:semiHidden="1" w:unhideWhenUsed="1"/>
-    <w:lsdException w:name="Table Subtle 1" w:semiHidden="1" w:unhideWhenUsed="1"/>
     <w:lsdException w:name="Table Subtle 2" w:semiHidden="1" w:unhideWhenUsed="1"/>
     <w:lsdException w:name="Table Web 1" w:semiHidden="1" w:unhideWhenUsed="1"/>
-    <w:lsdException w:name="Table Web 2" w:semiHidden="1" w:unhideWhenUsed="1"/>
-    <w:lsdException w:name="Table Web 3" w:semiHidden="1" w:unhideWhenUsed="1"/>
     <w:lsdException w:name="Balloon Text" w:semiHidden="1" w:unhideWhenUsed="1"/>
     <w:lsdException w:name="Table Grid" w:uiPriority="39"/>
     <w:lsdException w:name="Table Theme" w:semiHidden="1" w:unhideWhenUsed="1"/>
@@ -29042,6 +26696,11 @@
     <w:lsdException w:name="List Table 5 Dark Accent 6" w:uiPriority="50"/>
     <w:lsdException w:name="List Table 6 Colorful Accent 6" w:uiPriority="51"/>
     <w:lsdException w:name="List Table 7 Colorful Accent 6" w:uiPriority="52"/>
+    <w:lsdException w:name="Mention" w:semiHidden="1" w:unhideWhenUsed="1"/>
+    <w:lsdException w:name="Smart Hyperlink" w:semiHidden="1" w:unhideWhenUsed="1"/>
+    <w:lsdException w:name="Hashtag" w:semiHidden="1" w:unhideWhenUsed="1"/>
+    <w:lsdException w:name="Unresolved Mention" w:semiHidden="1" w:unhideWhenUsed="1"/>
+    <w:lsdException w:name="Smart Link" w:semiHidden="1" w:unhideWhenUsed="1"/>
   </w:latentStyles>
   <w:style w:type="paragraph" w:default="1" w:styleId="Normal">
     <w:name w:val="Normal"/>
@@ -29431,7 +27090,7 @@
 </file>
 
 <file path=customXml/itemProps1.xml><?xml version="1.0" encoding="utf-8"?>
-<ds:datastoreItem xmlns:ds="http://schemas.openxmlformats.org/officeDocument/2006/customXml" ds:itemID="{7A517226-32EB-4ADC-8019-D90C2A43DAF0}">
+<ds:datastoreItem xmlns:ds="http://schemas.openxmlformats.org/officeDocument/2006/customXml" ds:itemID="{523BE480-544B-4307-956F-8739D543EAEF}">
   <ds:schemaRefs>
     <ds:schemaRef ds:uri="http://schemas.openxmlformats.org/officeDocument/2006/bibliography"/>
   </ds:schemaRefs>

</xml_diff>